<commit_message>
text is done. Just missing the pictures
</commit_message>
<xml_diff>
--- a/Vejledning til at bidrage til Dokumentation af GC2.docx
+++ b/Vejledning til at bidrage til Dokumentation af GC2.docx
@@ -981,19 +981,7 @@
           <w:rPr>
             <w:rStyle w:val="Hyperlink"/>
           </w:rPr>
-          <w:t>https://flames</w:t>
-        </w:r>
-        <w:r>
-          <w:rPr>
-            <w:rStyle w:val="Hyperlink"/>
-          </w:rPr>
-          <w:t>h</w:t>
-        </w:r>
-        <w:r>
-          <w:rPr>
-            <w:rStyle w:val="Hyperlink"/>
-          </w:rPr>
-          <w:t>ot.org/</w:t>
+          <w:t>https://flameshot.org/</w:t>
         </w:r>
       </w:hyperlink>
     </w:p>
@@ -1772,19 +1760,7 @@
           <w:rPr>
             <w:rStyle w:val="Hyperlink"/>
           </w:rPr>
-          <w:t>h</w:t>
-        </w:r>
-        <w:r>
-          <w:rPr>
-            <w:rStyle w:val="Hyperlink"/>
-          </w:rPr>
-          <w:t>e</w:t>
-        </w:r>
-        <w:r>
-          <w:rPr>
-            <w:rStyle w:val="Hyperlink"/>
-          </w:rPr>
-          <w:t>r</w:t>
+          <w:t>her</w:t>
         </w:r>
       </w:hyperlink>
       <w:r>
@@ -1809,7 +1785,21 @@
       </w:r>
       <w:proofErr w:type="spellEnd"/>
       <w:r>
-        <w:t xml:space="preserve"> når du har skubbede dine ændringer op.</w:t>
+        <w:t>,</w:t>
+      </w:r>
+      <w:r>
+        <w:t xml:space="preserve"> når du har skubbede</w:t>
+      </w:r>
+      <w:r>
+        <w:t xml:space="preserve"> (push)</w:t>
+      </w:r>
+      <w:r>
+        <w:t xml:space="preserve"> dine ændringer op.</w:t>
+      </w:r>
+    </w:p>
+    <w:p>
+      <w:r>
+        <w:t>Åben Git Bash, hvor du kan skrive følgende.</w:t>
       </w:r>
     </w:p>
     <w:p>
@@ -1828,16 +1818,21 @@
       </w:r>
     </w:p>
     <w:p>
-      <w:pPr>
-        <w:rPr>
-          <w:lang w:val="en-US"/>
-        </w:rPr>
-      </w:pPr>
-      <w:r>
-        <w:rPr>
-          <w:lang w:val="en-US"/>
-        </w:rPr>
-        <w:t>git config --global user.name "Mona Lisa"</w:t>
+      <w:proofErr w:type="spellStart"/>
+      <w:r>
+        <w:t>git</w:t>
+      </w:r>
+      <w:proofErr w:type="spellEnd"/>
+      <w:r>
+        <w:t xml:space="preserve"> </w:t>
+      </w:r>
+      <w:proofErr w:type="spellStart"/>
+      <w:r>
+        <w:t>config</w:t>
+      </w:r>
+      <w:proofErr w:type="spellEnd"/>
+      <w:r>
+        <w:t xml:space="preserve"> --global user.name "Mona Lisa"</w:t>
       </w:r>
     </w:p>
     <w:p>
@@ -2027,28 +2022,7 @@
             <w:rStyle w:val="Hyperlink"/>
             <w:lang w:val="en-US"/>
           </w:rPr>
-          <w:t>mona-lisa</w:t>
-        </w:r>
-        <w:r>
-          <w:rPr>
-            <w:rStyle w:val="Hyperlink"/>
-            <w:lang w:val="en-US"/>
-          </w:rPr>
-          <w:t>@</w:t>
-        </w:r>
-        <w:r>
-          <w:rPr>
-            <w:rStyle w:val="Hyperlink"/>
-            <w:lang w:val="en-US"/>
-          </w:rPr>
-          <w:t>eksempel</w:t>
-        </w:r>
-        <w:r>
-          <w:rPr>
-            <w:rStyle w:val="Hyperlink"/>
-            <w:lang w:val="en-US"/>
-          </w:rPr>
-          <w:t>.com</w:t>
+          <w:t>mona-lisa@eksempel.com</w:t>
         </w:r>
       </w:hyperlink>
     </w:p>
@@ -2063,14 +2037,15 @@
         <w:t xml:space="preserve"> er Git sat o</w:t>
       </w:r>
       <w:r>
-        <w:t xml:space="preserve">p på din computer, og du er nu klar til at gå </w:t>
-      </w:r>
-      <w:proofErr w:type="spellStart"/>
+        <w:t>p på din computer, og du er nu klar til at gå videre.</w:t>
+      </w:r>
+      <w:r>
+        <w:t xml:space="preserve"> </w:t>
+      </w:r>
       <w:proofErr w:type="gramStart"/>
       <w:r>
-        <w:t>videre.I</w:t>
-      </w:r>
-      <w:proofErr w:type="spellEnd"/>
+        <w:t>I</w:t>
+      </w:r>
       <w:proofErr w:type="gramEnd"/>
       <w:r>
         <w:t xml:space="preserve"> det følgende eksempel tager vi udgangspunkt i dokumentation til </w:t>
@@ -2134,7 +2109,7 @@
     </w:p>
     <w:p>
       <w:r>
-        <w:t xml:space="preserve">2. Du skal starte med at gafle (forke) eller kopiere </w:t>
+        <w:t xml:space="preserve">2. Du skal starte med at gafle (forke) </w:t>
       </w:r>
       <w:proofErr w:type="spellStart"/>
       <w:r>
@@ -2150,7 +2125,13 @@
       </w:r>
       <w:proofErr w:type="spellEnd"/>
       <w:r>
-        <w:t xml:space="preserve"> konto. Det gør du, ved at gå over hvor </w:t>
+        <w:t xml:space="preserve"> konto.</w:t>
+      </w:r>
+      <w:r>
+        <w:t xml:space="preserve"> Det at forke betyder at kopiere.</w:t>
+      </w:r>
+      <w:r>
+        <w:t xml:space="preserve"> Det gør du, ved at gå over hvor </w:t>
       </w:r>
       <w:proofErr w:type="spellStart"/>
       <w:r>
@@ -2166,6 +2147,7 @@
     </w:p>
     <w:p>
       <w:r>
+        <w:lastRenderedPageBreak/>
         <w:t xml:space="preserve">3. Tryk på ”Fork” for at kopiere </w:t>
       </w:r>
       <w:proofErr w:type="spellStart"/>
@@ -2182,7 +2164,6 @@
         <w:rPr>
           <w:noProof/>
         </w:rPr>
-        <w:lastRenderedPageBreak/>
         <w:drawing>
           <wp:inline distT="0" distB="0" distL="0" distR="0" wp14:anchorId="719BAE22" wp14:editId="51C24ABB">
             <wp:extent cx="6120130" cy="1979930"/>
@@ -2285,6 +2266,2742 @@
     </w:p>
     <w:p>
       <w:pPr>
+        <w:pStyle w:val="Default"/>
+        <w:spacing w:after="23"/>
+        <w:rPr>
+          <w:rFonts w:asciiTheme="minorHAnsi" w:hAnsiTheme="minorHAnsi" w:cstheme="minorHAnsi"/>
+          <w:sz w:val="22"/>
+          <w:szCs w:val="22"/>
+        </w:rPr>
+      </w:pPr>
+      <w:r>
+        <w:rPr>
+          <w:rFonts w:asciiTheme="minorHAnsi" w:hAnsiTheme="minorHAnsi" w:cstheme="minorHAnsi"/>
+          <w:sz w:val="22"/>
+          <w:szCs w:val="22"/>
+        </w:rPr>
+        <w:t xml:space="preserve">5. </w:t>
+      </w:r>
+      <w:r>
+        <w:rPr>
+          <w:rFonts w:asciiTheme="minorHAnsi" w:hAnsiTheme="minorHAnsi" w:cstheme="minorHAnsi"/>
+          <w:sz w:val="22"/>
+          <w:szCs w:val="22"/>
+        </w:rPr>
+        <w:t>Klon din nye kopi</w:t>
+      </w:r>
+    </w:p>
+    <w:p>
+      <w:pPr>
+        <w:pStyle w:val="Default"/>
+        <w:spacing w:after="23"/>
+        <w:rPr>
+          <w:rFonts w:asciiTheme="minorHAnsi" w:hAnsiTheme="minorHAnsi" w:cstheme="minorHAnsi"/>
+          <w:sz w:val="22"/>
+          <w:szCs w:val="22"/>
+        </w:rPr>
+      </w:pPr>
+      <w:r>
+        <w:rPr>
+          <w:rFonts w:asciiTheme="minorHAnsi" w:hAnsiTheme="minorHAnsi" w:cstheme="minorHAnsi"/>
+          <w:sz w:val="22"/>
+          <w:szCs w:val="22"/>
+        </w:rPr>
+        <w:t xml:space="preserve">For at få koden fra </w:t>
+      </w:r>
+      <w:proofErr w:type="spellStart"/>
+      <w:r>
+        <w:rPr>
+          <w:rFonts w:asciiTheme="minorHAnsi" w:hAnsiTheme="minorHAnsi" w:cstheme="minorHAnsi"/>
+          <w:sz w:val="22"/>
+          <w:szCs w:val="22"/>
+        </w:rPr>
+        <w:t>Github</w:t>
+      </w:r>
+      <w:proofErr w:type="spellEnd"/>
+      <w:r>
+        <w:rPr>
+          <w:rFonts w:asciiTheme="minorHAnsi" w:hAnsiTheme="minorHAnsi" w:cstheme="minorHAnsi"/>
+          <w:sz w:val="22"/>
+          <w:szCs w:val="22"/>
+        </w:rPr>
+        <w:t xml:space="preserve"> ned på </w:t>
+      </w:r>
+      <w:r>
+        <w:rPr>
+          <w:rFonts w:asciiTheme="minorHAnsi" w:hAnsiTheme="minorHAnsi" w:cstheme="minorHAnsi"/>
+          <w:sz w:val="22"/>
+          <w:szCs w:val="22"/>
+        </w:rPr>
+        <w:t>din</w:t>
+      </w:r>
+      <w:r>
+        <w:rPr>
+          <w:rFonts w:asciiTheme="minorHAnsi" w:hAnsiTheme="minorHAnsi" w:cstheme="minorHAnsi"/>
+          <w:sz w:val="22"/>
+          <w:szCs w:val="22"/>
+        </w:rPr>
+        <w:t xml:space="preserve"> computer kloner </w:t>
+      </w:r>
+      <w:r>
+        <w:rPr>
+          <w:rFonts w:asciiTheme="minorHAnsi" w:hAnsiTheme="minorHAnsi" w:cstheme="minorHAnsi"/>
+          <w:sz w:val="22"/>
+          <w:szCs w:val="22"/>
+        </w:rPr>
+        <w:t>du</w:t>
+      </w:r>
+      <w:r>
+        <w:rPr>
+          <w:rFonts w:asciiTheme="minorHAnsi" w:hAnsiTheme="minorHAnsi" w:cstheme="minorHAnsi"/>
+          <w:sz w:val="22"/>
+          <w:szCs w:val="22"/>
+        </w:rPr>
+        <w:t xml:space="preserve"> </w:t>
+      </w:r>
+      <w:proofErr w:type="spellStart"/>
+      <w:r>
+        <w:rPr>
+          <w:rFonts w:asciiTheme="minorHAnsi" w:hAnsiTheme="minorHAnsi" w:cstheme="minorHAnsi"/>
+          <w:sz w:val="22"/>
+          <w:szCs w:val="22"/>
+        </w:rPr>
+        <w:t>repositoriet</w:t>
+      </w:r>
+      <w:proofErr w:type="spellEnd"/>
+      <w:r>
+        <w:rPr>
+          <w:rFonts w:asciiTheme="minorHAnsi" w:hAnsiTheme="minorHAnsi" w:cstheme="minorHAnsi"/>
+          <w:sz w:val="22"/>
+          <w:szCs w:val="22"/>
+        </w:rPr>
+        <w:t>.</w:t>
+      </w:r>
+    </w:p>
+    <w:p>
+      <w:pPr>
+        <w:pStyle w:val="Default"/>
+        <w:spacing w:after="23"/>
+        <w:rPr>
+          <w:rFonts w:asciiTheme="minorHAnsi" w:hAnsiTheme="minorHAnsi" w:cstheme="minorHAnsi"/>
+          <w:sz w:val="22"/>
+          <w:szCs w:val="22"/>
+        </w:rPr>
+      </w:pPr>
+    </w:p>
+    <w:p>
+      <w:pPr>
+        <w:pStyle w:val="Default"/>
+        <w:spacing w:after="23"/>
+        <w:rPr>
+          <w:rFonts w:asciiTheme="minorHAnsi" w:hAnsiTheme="minorHAnsi" w:cstheme="minorHAnsi"/>
+          <w:sz w:val="22"/>
+          <w:szCs w:val="22"/>
+        </w:rPr>
+      </w:pPr>
+      <w:r>
+        <w:rPr>
+          <w:rFonts w:asciiTheme="minorHAnsi" w:hAnsiTheme="minorHAnsi" w:cstheme="minorHAnsi"/>
+          <w:sz w:val="22"/>
+          <w:szCs w:val="22"/>
+        </w:rPr>
+        <w:t xml:space="preserve">Så på dit </w:t>
+      </w:r>
+      <w:proofErr w:type="spellStart"/>
+      <w:r>
+        <w:rPr>
+          <w:rFonts w:asciiTheme="minorHAnsi" w:hAnsiTheme="minorHAnsi" w:cstheme="minorHAnsi"/>
+          <w:sz w:val="22"/>
+          <w:szCs w:val="22"/>
+        </w:rPr>
+        <w:t>dashboard</w:t>
+      </w:r>
+      <w:proofErr w:type="spellEnd"/>
+      <w:r>
+        <w:rPr>
+          <w:rFonts w:asciiTheme="minorHAnsi" w:hAnsiTheme="minorHAnsi" w:cstheme="minorHAnsi"/>
+          <w:sz w:val="22"/>
+          <w:szCs w:val="22"/>
+        </w:rPr>
+        <w:t xml:space="preserve"> i </w:t>
+      </w:r>
+      <w:proofErr w:type="spellStart"/>
+      <w:r>
+        <w:rPr>
+          <w:rFonts w:asciiTheme="minorHAnsi" w:hAnsiTheme="minorHAnsi" w:cstheme="minorHAnsi"/>
+          <w:sz w:val="22"/>
+          <w:szCs w:val="22"/>
+        </w:rPr>
+        <w:t>Github</w:t>
+      </w:r>
+      <w:proofErr w:type="spellEnd"/>
+      <w:r>
+        <w:rPr>
+          <w:rFonts w:asciiTheme="minorHAnsi" w:hAnsiTheme="minorHAnsi" w:cstheme="minorHAnsi"/>
+          <w:sz w:val="22"/>
+          <w:szCs w:val="22"/>
+        </w:rPr>
+        <w:t xml:space="preserve"> klikker du nu på linket til din </w:t>
+      </w:r>
+      <w:proofErr w:type="spellStart"/>
+      <w:r>
+        <w:rPr>
+          <w:rFonts w:asciiTheme="minorHAnsi" w:hAnsiTheme="minorHAnsi" w:cstheme="minorHAnsi"/>
+          <w:sz w:val="22"/>
+          <w:szCs w:val="22"/>
+        </w:rPr>
+        <w:t>Vidi</w:t>
+      </w:r>
+      <w:proofErr w:type="spellEnd"/>
+      <w:r>
+        <w:rPr>
+          <w:rFonts w:asciiTheme="minorHAnsi" w:hAnsiTheme="minorHAnsi" w:cstheme="minorHAnsi"/>
+          <w:sz w:val="22"/>
+          <w:szCs w:val="22"/>
+        </w:rPr>
+        <w:t xml:space="preserve"> kopi</w:t>
+      </w:r>
+      <w:r>
+        <w:rPr>
+          <w:rFonts w:asciiTheme="minorHAnsi" w:hAnsiTheme="minorHAnsi" w:cstheme="minorHAnsi"/>
+          <w:sz w:val="22"/>
+          <w:szCs w:val="22"/>
+        </w:rPr>
+        <w:t xml:space="preserve"> (fork)</w:t>
+      </w:r>
+      <w:r>
+        <w:rPr>
+          <w:rFonts w:asciiTheme="minorHAnsi" w:hAnsiTheme="minorHAnsi" w:cstheme="minorHAnsi"/>
+          <w:sz w:val="22"/>
+          <w:szCs w:val="22"/>
+        </w:rPr>
+        <w:t>. Derefter klikker du på den grønne knap, hvor der står "</w:t>
+      </w:r>
+      <w:proofErr w:type="spellStart"/>
+      <w:r>
+        <w:rPr>
+          <w:rFonts w:asciiTheme="minorHAnsi" w:hAnsiTheme="minorHAnsi" w:cstheme="minorHAnsi"/>
+          <w:sz w:val="22"/>
+          <w:szCs w:val="22"/>
+        </w:rPr>
+        <w:t>Clone</w:t>
+      </w:r>
+      <w:proofErr w:type="spellEnd"/>
+      <w:r>
+        <w:rPr>
+          <w:rFonts w:asciiTheme="minorHAnsi" w:hAnsiTheme="minorHAnsi" w:cstheme="minorHAnsi"/>
+          <w:sz w:val="22"/>
+          <w:szCs w:val="22"/>
+        </w:rPr>
+        <w:t xml:space="preserve"> or Download". Klik på HTTPS og kopier url'en.</w:t>
+      </w:r>
+    </w:p>
+    <w:p>
+      <w:pPr>
+        <w:pStyle w:val="Default"/>
+        <w:spacing w:after="23"/>
+        <w:rPr>
+          <w:rFonts w:asciiTheme="minorHAnsi" w:hAnsiTheme="minorHAnsi" w:cstheme="minorHAnsi"/>
+          <w:sz w:val="22"/>
+          <w:szCs w:val="22"/>
+        </w:rPr>
+      </w:pPr>
+    </w:p>
+    <w:p>
+      <w:pPr>
+        <w:pStyle w:val="Default"/>
+        <w:spacing w:after="23"/>
+        <w:rPr>
+          <w:rFonts w:asciiTheme="minorHAnsi" w:hAnsiTheme="minorHAnsi" w:cstheme="minorHAnsi"/>
+          <w:sz w:val="22"/>
+          <w:szCs w:val="22"/>
+        </w:rPr>
+      </w:pPr>
+      <w:r>
+        <w:rPr>
+          <w:rFonts w:asciiTheme="minorHAnsi" w:hAnsiTheme="minorHAnsi" w:cstheme="minorHAnsi"/>
+          <w:sz w:val="22"/>
+          <w:szCs w:val="22"/>
+        </w:rPr>
+        <w:t xml:space="preserve">På din egen pc åbner du </w:t>
+      </w:r>
+      <w:r>
+        <w:rPr>
+          <w:rFonts w:asciiTheme="minorHAnsi" w:hAnsiTheme="minorHAnsi" w:cstheme="minorHAnsi"/>
+          <w:sz w:val="22"/>
+          <w:szCs w:val="22"/>
+        </w:rPr>
+        <w:t>Git Bash og skriver</w:t>
+      </w:r>
+      <w:r>
+        <w:rPr>
+          <w:rFonts w:asciiTheme="minorHAnsi" w:hAnsiTheme="minorHAnsi" w:cstheme="minorHAnsi"/>
+          <w:sz w:val="22"/>
+          <w:szCs w:val="22"/>
+        </w:rPr>
+        <w:t xml:space="preserve"> (</w:t>
+      </w:r>
+      <w:proofErr w:type="spellStart"/>
+      <w:r>
+        <w:rPr>
+          <w:rFonts w:asciiTheme="minorHAnsi" w:hAnsiTheme="minorHAnsi" w:cstheme="minorHAnsi"/>
+          <w:sz w:val="22"/>
+          <w:szCs w:val="22"/>
+        </w:rPr>
+        <w:t>paste</w:t>
+      </w:r>
+      <w:proofErr w:type="spellEnd"/>
+      <w:r>
+        <w:rPr>
+          <w:rFonts w:asciiTheme="minorHAnsi" w:hAnsiTheme="minorHAnsi" w:cstheme="minorHAnsi"/>
+          <w:sz w:val="22"/>
+          <w:szCs w:val="22"/>
+        </w:rPr>
+        <w:t xml:space="preserve"> </w:t>
+      </w:r>
+      <w:proofErr w:type="spellStart"/>
+      <w:r>
+        <w:rPr>
+          <w:rFonts w:asciiTheme="minorHAnsi" w:hAnsiTheme="minorHAnsi" w:cstheme="minorHAnsi"/>
+          <w:sz w:val="22"/>
+          <w:szCs w:val="22"/>
+        </w:rPr>
+        <w:t>urlen</w:t>
+      </w:r>
+      <w:proofErr w:type="spellEnd"/>
+      <w:r>
+        <w:rPr>
+          <w:rFonts w:asciiTheme="minorHAnsi" w:hAnsiTheme="minorHAnsi" w:cstheme="minorHAnsi"/>
+          <w:sz w:val="22"/>
+          <w:szCs w:val="22"/>
+        </w:rPr>
+        <w:t xml:space="preserve"> ind du lige har kopieret efter </w:t>
+      </w:r>
+      <w:proofErr w:type="spellStart"/>
+      <w:r>
+        <w:rPr>
+          <w:rFonts w:asciiTheme="minorHAnsi" w:hAnsiTheme="minorHAnsi" w:cstheme="minorHAnsi"/>
+          <w:sz w:val="22"/>
+          <w:szCs w:val="22"/>
+        </w:rPr>
+        <w:t>git</w:t>
+      </w:r>
+      <w:proofErr w:type="spellEnd"/>
+      <w:r>
+        <w:rPr>
+          <w:rFonts w:asciiTheme="minorHAnsi" w:hAnsiTheme="minorHAnsi" w:cstheme="minorHAnsi"/>
+          <w:sz w:val="22"/>
+          <w:szCs w:val="22"/>
+        </w:rPr>
+        <w:t xml:space="preserve"> </w:t>
+      </w:r>
+      <w:proofErr w:type="spellStart"/>
+      <w:r>
+        <w:rPr>
+          <w:rFonts w:asciiTheme="minorHAnsi" w:hAnsiTheme="minorHAnsi" w:cstheme="minorHAnsi"/>
+          <w:sz w:val="22"/>
+          <w:szCs w:val="22"/>
+        </w:rPr>
+        <w:t>clone</w:t>
+      </w:r>
+      <w:proofErr w:type="spellEnd"/>
+      <w:r>
+        <w:rPr>
+          <w:rFonts w:asciiTheme="minorHAnsi" w:hAnsiTheme="minorHAnsi" w:cstheme="minorHAnsi"/>
+          <w:sz w:val="22"/>
+          <w:szCs w:val="22"/>
+        </w:rPr>
+        <w:t>)</w:t>
+      </w:r>
+      <w:r>
+        <w:rPr>
+          <w:rFonts w:asciiTheme="minorHAnsi" w:hAnsiTheme="minorHAnsi" w:cstheme="minorHAnsi"/>
+          <w:sz w:val="22"/>
+          <w:szCs w:val="22"/>
+        </w:rPr>
+        <w:t>:</w:t>
+      </w:r>
+    </w:p>
+    <w:p>
+      <w:pPr>
+        <w:pStyle w:val="Default"/>
+        <w:spacing w:after="23"/>
+        <w:rPr>
+          <w:rFonts w:asciiTheme="minorHAnsi" w:hAnsiTheme="minorHAnsi" w:cstheme="minorHAnsi"/>
+          <w:sz w:val="22"/>
+          <w:szCs w:val="22"/>
+        </w:rPr>
+      </w:pPr>
+    </w:p>
+    <w:p>
+      <w:pPr>
+        <w:pStyle w:val="Default"/>
+        <w:spacing w:after="23"/>
+        <w:rPr>
+          <w:rFonts w:asciiTheme="minorHAnsi" w:hAnsiTheme="minorHAnsi" w:cstheme="minorHAnsi"/>
+          <w:sz w:val="22"/>
+          <w:szCs w:val="22"/>
+          <w:lang w:val="en-US"/>
+        </w:rPr>
+      </w:pPr>
+      <w:r>
+        <w:rPr>
+          <w:rFonts w:asciiTheme="minorHAnsi" w:hAnsiTheme="minorHAnsi" w:cstheme="minorHAnsi"/>
+          <w:sz w:val="22"/>
+          <w:szCs w:val="22"/>
+          <w:lang w:val="en-US"/>
+        </w:rPr>
+        <w:t xml:space="preserve">git clone </w:t>
+      </w:r>
+      <w:r>
+        <w:rPr>
+          <w:rFonts w:asciiTheme="minorHAnsi" w:hAnsiTheme="minorHAnsi" w:cstheme="minorHAnsi"/>
+          <w:sz w:val="22"/>
+          <w:szCs w:val="22"/>
+          <w:lang w:val="en-US"/>
+        </w:rPr>
+        <w:t>https://github.com/</w:t>
+      </w:r>
+      <w:r>
+        <w:rPr>
+          <w:rFonts w:asciiTheme="minorHAnsi" w:hAnsiTheme="minorHAnsi" w:cstheme="minorHAnsi"/>
+          <w:sz w:val="22"/>
+          <w:szCs w:val="22"/>
+          <w:lang w:val="en-US"/>
+        </w:rPr>
+        <w:t>DIT_GITHUB_BRUGERNAVN</w:t>
+      </w:r>
+      <w:r>
+        <w:rPr>
+          <w:rFonts w:asciiTheme="minorHAnsi" w:hAnsiTheme="minorHAnsi" w:cstheme="minorHAnsi"/>
+          <w:sz w:val="22"/>
+          <w:szCs w:val="22"/>
+          <w:lang w:val="en-US"/>
+        </w:rPr>
+        <w:t xml:space="preserve"> </w:t>
+      </w:r>
+      <w:r>
+        <w:rPr>
+          <w:rFonts w:asciiTheme="minorHAnsi" w:hAnsiTheme="minorHAnsi" w:cstheme="minorHAnsi"/>
+          <w:sz w:val="22"/>
+          <w:szCs w:val="22"/>
+          <w:lang w:val="en-US"/>
+        </w:rPr>
+        <w:t>/</w:t>
+      </w:r>
+      <w:proofErr w:type="spellStart"/>
+      <w:r>
+        <w:rPr>
+          <w:rFonts w:asciiTheme="minorHAnsi" w:hAnsiTheme="minorHAnsi" w:cstheme="minorHAnsi"/>
+          <w:sz w:val="22"/>
+          <w:szCs w:val="22"/>
+          <w:lang w:val="en-US"/>
+        </w:rPr>
+        <w:t>vidi.git</w:t>
+      </w:r>
+      <w:proofErr w:type="spellEnd"/>
+    </w:p>
+    <w:p>
+      <w:pPr>
+        <w:pStyle w:val="Default"/>
+        <w:spacing w:after="23"/>
+        <w:rPr>
+          <w:rFonts w:asciiTheme="minorHAnsi" w:hAnsiTheme="minorHAnsi" w:cstheme="minorHAnsi"/>
+          <w:sz w:val="22"/>
+          <w:szCs w:val="22"/>
+          <w:lang w:val="en-US"/>
+        </w:rPr>
+      </w:pPr>
+    </w:p>
+    <w:p>
+      <w:pPr>
+        <w:pStyle w:val="Default"/>
+        <w:spacing w:after="23"/>
+        <w:rPr>
+          <w:rFonts w:asciiTheme="minorHAnsi" w:hAnsiTheme="minorHAnsi" w:cstheme="minorHAnsi"/>
+          <w:sz w:val="22"/>
+          <w:szCs w:val="22"/>
+        </w:rPr>
+      </w:pPr>
+      <w:r>
+        <w:rPr>
+          <w:rFonts w:asciiTheme="minorHAnsi" w:hAnsiTheme="minorHAnsi" w:cstheme="minorHAnsi"/>
+          <w:sz w:val="22"/>
+          <w:szCs w:val="22"/>
+        </w:rPr>
+        <w:t>F.eks.</w:t>
+      </w:r>
+    </w:p>
+    <w:p>
+      <w:pPr>
+        <w:pStyle w:val="Default"/>
+        <w:spacing w:after="23"/>
+        <w:rPr>
+          <w:rFonts w:asciiTheme="minorHAnsi" w:hAnsiTheme="minorHAnsi" w:cstheme="minorHAnsi"/>
+          <w:sz w:val="22"/>
+          <w:szCs w:val="22"/>
+          <w:lang w:val="en-US"/>
+        </w:rPr>
+      </w:pPr>
+      <w:r>
+        <w:rPr>
+          <w:rFonts w:asciiTheme="minorHAnsi" w:hAnsiTheme="minorHAnsi" w:cstheme="minorHAnsi"/>
+          <w:sz w:val="22"/>
+          <w:szCs w:val="22"/>
+          <w:lang w:val="en-US"/>
+        </w:rPr>
+        <w:t>git clone https://github.com/BoMarconiHenriksen/vidi.git</w:t>
+      </w:r>
+    </w:p>
+    <w:p>
+      <w:pPr>
+        <w:pStyle w:val="Default"/>
+        <w:spacing w:after="23"/>
+        <w:rPr>
+          <w:rFonts w:asciiTheme="minorHAnsi" w:hAnsiTheme="minorHAnsi" w:cstheme="minorHAnsi"/>
+          <w:sz w:val="22"/>
+          <w:szCs w:val="22"/>
+          <w:lang w:val="en-US"/>
+        </w:rPr>
+      </w:pPr>
+    </w:p>
+    <w:p>
+      <w:pPr>
+        <w:pStyle w:val="Default"/>
+        <w:spacing w:after="23"/>
+        <w:rPr>
+          <w:rFonts w:asciiTheme="minorHAnsi" w:hAnsiTheme="minorHAnsi" w:cstheme="minorHAnsi"/>
+          <w:sz w:val="22"/>
+          <w:szCs w:val="22"/>
+        </w:rPr>
+      </w:pPr>
+      <w:r>
+        <w:rPr>
+          <w:rFonts w:asciiTheme="minorHAnsi" w:hAnsiTheme="minorHAnsi" w:cstheme="minorHAnsi"/>
+          <w:sz w:val="22"/>
+          <w:szCs w:val="22"/>
+        </w:rPr>
+        <w:t xml:space="preserve">6. </w:t>
+      </w:r>
+      <w:r>
+        <w:rPr>
+          <w:rFonts w:asciiTheme="minorHAnsi" w:hAnsiTheme="minorHAnsi" w:cstheme="minorHAnsi"/>
+          <w:sz w:val="22"/>
+          <w:szCs w:val="22"/>
+        </w:rPr>
+        <w:t>Naviger til dit lokale repository</w:t>
+      </w:r>
+    </w:p>
+    <w:p>
+      <w:pPr>
+        <w:pStyle w:val="Default"/>
+        <w:spacing w:after="23"/>
+        <w:rPr>
+          <w:rFonts w:asciiTheme="minorHAnsi" w:hAnsiTheme="minorHAnsi" w:cstheme="minorHAnsi"/>
+          <w:sz w:val="22"/>
+          <w:szCs w:val="22"/>
+        </w:rPr>
+      </w:pPr>
+      <w:r>
+        <w:rPr>
+          <w:rFonts w:asciiTheme="minorHAnsi" w:hAnsiTheme="minorHAnsi" w:cstheme="minorHAnsi"/>
+          <w:sz w:val="22"/>
+          <w:szCs w:val="22"/>
+        </w:rPr>
+        <w:t xml:space="preserve">Da du klonede </w:t>
+      </w:r>
+      <w:proofErr w:type="spellStart"/>
+      <w:r>
+        <w:rPr>
+          <w:rFonts w:asciiTheme="minorHAnsi" w:hAnsiTheme="minorHAnsi" w:cstheme="minorHAnsi"/>
+          <w:sz w:val="22"/>
+          <w:szCs w:val="22"/>
+        </w:rPr>
+        <w:t>repositoriet</w:t>
+      </w:r>
+      <w:proofErr w:type="spellEnd"/>
+      <w:r>
+        <w:rPr>
+          <w:rFonts w:asciiTheme="minorHAnsi" w:hAnsiTheme="minorHAnsi" w:cstheme="minorHAnsi"/>
+          <w:sz w:val="22"/>
+          <w:szCs w:val="22"/>
+        </w:rPr>
+        <w:t xml:space="preserve"> blev der lavet en subfolder, hvor </w:t>
+      </w:r>
+      <w:proofErr w:type="spellStart"/>
+      <w:r>
+        <w:rPr>
+          <w:rFonts w:asciiTheme="minorHAnsi" w:hAnsiTheme="minorHAnsi" w:cstheme="minorHAnsi"/>
+          <w:sz w:val="22"/>
+          <w:szCs w:val="22"/>
+        </w:rPr>
+        <w:t>Vidi</w:t>
+      </w:r>
+      <w:proofErr w:type="spellEnd"/>
+      <w:r>
+        <w:rPr>
+          <w:rFonts w:asciiTheme="minorHAnsi" w:hAnsiTheme="minorHAnsi" w:cstheme="minorHAnsi"/>
+          <w:sz w:val="22"/>
+          <w:szCs w:val="22"/>
+        </w:rPr>
+        <w:t xml:space="preserve"> ligger i. Så f</w:t>
+      </w:r>
+      <w:r>
+        <w:rPr>
+          <w:rFonts w:asciiTheme="minorHAnsi" w:hAnsiTheme="minorHAnsi" w:cstheme="minorHAnsi"/>
+          <w:sz w:val="22"/>
+          <w:szCs w:val="22"/>
+        </w:rPr>
+        <w:t>o</w:t>
+      </w:r>
+      <w:r>
+        <w:rPr>
+          <w:rFonts w:asciiTheme="minorHAnsi" w:hAnsiTheme="minorHAnsi" w:cstheme="minorHAnsi"/>
+          <w:sz w:val="22"/>
+          <w:szCs w:val="22"/>
+        </w:rPr>
+        <w:t xml:space="preserve">r at navigere til </w:t>
+      </w:r>
+      <w:proofErr w:type="spellStart"/>
+      <w:r>
+        <w:rPr>
+          <w:rFonts w:asciiTheme="minorHAnsi" w:hAnsiTheme="minorHAnsi" w:cstheme="minorHAnsi"/>
+          <w:sz w:val="22"/>
+          <w:szCs w:val="22"/>
+        </w:rPr>
+        <w:t>Vidi</w:t>
+      </w:r>
+      <w:proofErr w:type="spellEnd"/>
+      <w:r>
+        <w:rPr>
+          <w:rFonts w:asciiTheme="minorHAnsi" w:hAnsiTheme="minorHAnsi" w:cstheme="minorHAnsi"/>
+          <w:sz w:val="22"/>
+          <w:szCs w:val="22"/>
+        </w:rPr>
+        <w:t xml:space="preserve"> skriver du:</w:t>
+      </w:r>
+    </w:p>
+    <w:p>
+      <w:pPr>
+        <w:pStyle w:val="Default"/>
+        <w:spacing w:after="23"/>
+        <w:rPr>
+          <w:rFonts w:asciiTheme="minorHAnsi" w:hAnsiTheme="minorHAnsi" w:cstheme="minorHAnsi"/>
+          <w:sz w:val="22"/>
+          <w:szCs w:val="22"/>
+        </w:rPr>
+      </w:pPr>
+    </w:p>
+    <w:p>
+      <w:pPr>
+        <w:pStyle w:val="Default"/>
+        <w:spacing w:after="23"/>
+        <w:rPr>
+          <w:rFonts w:asciiTheme="minorHAnsi" w:hAnsiTheme="minorHAnsi" w:cstheme="minorHAnsi"/>
+          <w:sz w:val="22"/>
+          <w:szCs w:val="22"/>
+        </w:rPr>
+      </w:pPr>
+      <w:r>
+        <w:rPr>
+          <w:rFonts w:asciiTheme="minorHAnsi" w:hAnsiTheme="minorHAnsi" w:cstheme="minorHAnsi"/>
+          <w:sz w:val="22"/>
+          <w:szCs w:val="22"/>
+        </w:rPr>
+        <w:t xml:space="preserve">cd </w:t>
+      </w:r>
+      <w:proofErr w:type="spellStart"/>
+      <w:r>
+        <w:rPr>
+          <w:rFonts w:asciiTheme="minorHAnsi" w:hAnsiTheme="minorHAnsi" w:cstheme="minorHAnsi"/>
+          <w:sz w:val="22"/>
+          <w:szCs w:val="22"/>
+        </w:rPr>
+        <w:t>vidi</w:t>
+      </w:r>
+      <w:proofErr w:type="spellEnd"/>
+    </w:p>
+    <w:p>
+      <w:pPr>
+        <w:pStyle w:val="Default"/>
+        <w:spacing w:after="23"/>
+        <w:rPr>
+          <w:rFonts w:asciiTheme="minorHAnsi" w:hAnsiTheme="minorHAnsi" w:cstheme="minorHAnsi"/>
+          <w:sz w:val="22"/>
+          <w:szCs w:val="22"/>
+        </w:rPr>
+      </w:pPr>
+    </w:p>
+    <w:p>
+      <w:pPr>
+        <w:pStyle w:val="Default"/>
+        <w:spacing w:after="23"/>
+        <w:rPr>
+          <w:rFonts w:asciiTheme="minorHAnsi" w:hAnsiTheme="minorHAnsi" w:cstheme="minorHAnsi"/>
+          <w:sz w:val="22"/>
+          <w:szCs w:val="22"/>
+        </w:rPr>
+      </w:pPr>
+      <w:r>
+        <w:rPr>
+          <w:rFonts w:asciiTheme="minorHAnsi" w:hAnsiTheme="minorHAnsi" w:cstheme="minorHAnsi"/>
+          <w:sz w:val="22"/>
+          <w:szCs w:val="22"/>
+        </w:rPr>
+        <w:t xml:space="preserve">7. </w:t>
+      </w:r>
+      <w:r>
+        <w:rPr>
+          <w:rFonts w:asciiTheme="minorHAnsi" w:hAnsiTheme="minorHAnsi" w:cstheme="minorHAnsi"/>
+          <w:sz w:val="22"/>
+          <w:szCs w:val="22"/>
+        </w:rPr>
+        <w:t>Synkroniser din fork</w:t>
+      </w:r>
+    </w:p>
+    <w:p>
+      <w:pPr>
+        <w:pStyle w:val="Default"/>
+        <w:spacing w:after="23"/>
+        <w:rPr>
+          <w:rFonts w:asciiTheme="minorHAnsi" w:hAnsiTheme="minorHAnsi" w:cstheme="minorHAnsi"/>
+          <w:sz w:val="22"/>
+          <w:szCs w:val="22"/>
+        </w:rPr>
+      </w:pPr>
+      <w:r>
+        <w:rPr>
+          <w:rFonts w:asciiTheme="minorHAnsi" w:hAnsiTheme="minorHAnsi" w:cstheme="minorHAnsi"/>
+          <w:sz w:val="22"/>
+          <w:szCs w:val="22"/>
+        </w:rPr>
+        <w:t xml:space="preserve">Hvis du lige har forkede (kopierede) </w:t>
+      </w:r>
+      <w:proofErr w:type="spellStart"/>
+      <w:r>
+        <w:rPr>
+          <w:rFonts w:asciiTheme="minorHAnsi" w:hAnsiTheme="minorHAnsi" w:cstheme="minorHAnsi"/>
+          <w:sz w:val="22"/>
+          <w:szCs w:val="22"/>
+        </w:rPr>
+        <w:t>Vidi</w:t>
+      </w:r>
+      <w:proofErr w:type="spellEnd"/>
+      <w:r>
+        <w:rPr>
+          <w:rFonts w:asciiTheme="minorHAnsi" w:hAnsiTheme="minorHAnsi" w:cstheme="minorHAnsi"/>
+          <w:sz w:val="22"/>
+          <w:szCs w:val="22"/>
+        </w:rPr>
+        <w:t xml:space="preserve">, så vil den være opdateret med den seneste kode, og så kan du springe dette trin over. </w:t>
+      </w:r>
+    </w:p>
+    <w:p>
+      <w:pPr>
+        <w:pStyle w:val="Default"/>
+        <w:spacing w:after="23"/>
+        <w:rPr>
+          <w:rFonts w:asciiTheme="minorHAnsi" w:hAnsiTheme="minorHAnsi" w:cstheme="minorHAnsi"/>
+          <w:sz w:val="22"/>
+          <w:szCs w:val="22"/>
+        </w:rPr>
+      </w:pPr>
+    </w:p>
+    <w:p>
+      <w:pPr>
+        <w:pStyle w:val="Default"/>
+        <w:spacing w:after="23"/>
+        <w:rPr>
+          <w:rFonts w:asciiTheme="minorHAnsi" w:hAnsiTheme="minorHAnsi" w:cstheme="minorHAnsi"/>
+          <w:sz w:val="22"/>
+          <w:szCs w:val="22"/>
+        </w:rPr>
+      </w:pPr>
+      <w:r>
+        <w:rPr>
+          <w:rFonts w:asciiTheme="minorHAnsi" w:hAnsiTheme="minorHAnsi" w:cstheme="minorHAnsi"/>
+          <w:sz w:val="22"/>
+          <w:szCs w:val="22"/>
+        </w:rPr>
+        <w:t xml:space="preserve">Er det derimod et stykke tid siden du har forkede </w:t>
+      </w:r>
+      <w:proofErr w:type="spellStart"/>
+      <w:r>
+        <w:rPr>
+          <w:rFonts w:asciiTheme="minorHAnsi" w:hAnsiTheme="minorHAnsi" w:cstheme="minorHAnsi"/>
+          <w:sz w:val="22"/>
+          <w:szCs w:val="22"/>
+        </w:rPr>
+        <w:t>Vidi</w:t>
+      </w:r>
+      <w:proofErr w:type="spellEnd"/>
+      <w:r>
+        <w:rPr>
+          <w:rFonts w:asciiTheme="minorHAnsi" w:hAnsiTheme="minorHAnsi" w:cstheme="minorHAnsi"/>
+          <w:sz w:val="22"/>
+          <w:szCs w:val="22"/>
+        </w:rPr>
+        <w:t xml:space="preserve">, så er det vigtigt, at </w:t>
+      </w:r>
+      <w:proofErr w:type="gramStart"/>
+      <w:r>
+        <w:rPr>
+          <w:rFonts w:asciiTheme="minorHAnsi" w:hAnsiTheme="minorHAnsi" w:cstheme="minorHAnsi"/>
+          <w:sz w:val="22"/>
+          <w:szCs w:val="22"/>
+        </w:rPr>
+        <w:t>synkroniser</w:t>
+      </w:r>
+      <w:proofErr w:type="gramEnd"/>
+      <w:r>
+        <w:rPr>
+          <w:rFonts w:asciiTheme="minorHAnsi" w:hAnsiTheme="minorHAnsi" w:cstheme="minorHAnsi"/>
+          <w:sz w:val="22"/>
+          <w:szCs w:val="22"/>
+        </w:rPr>
+        <w:t xml:space="preserve"> </w:t>
+      </w:r>
+      <w:r>
+        <w:rPr>
+          <w:rFonts w:asciiTheme="minorHAnsi" w:hAnsiTheme="minorHAnsi" w:cstheme="minorHAnsi"/>
+          <w:sz w:val="22"/>
+          <w:szCs w:val="22"/>
+        </w:rPr>
+        <w:t xml:space="preserve">din kopi med </w:t>
+      </w:r>
+      <w:proofErr w:type="spellStart"/>
+      <w:r>
+        <w:rPr>
+          <w:rFonts w:asciiTheme="minorHAnsi" w:hAnsiTheme="minorHAnsi" w:cstheme="minorHAnsi"/>
+          <w:sz w:val="22"/>
+          <w:szCs w:val="22"/>
+        </w:rPr>
+        <w:t>Mapcentia’s</w:t>
+      </w:r>
+      <w:proofErr w:type="spellEnd"/>
+      <w:r>
+        <w:rPr>
+          <w:rFonts w:asciiTheme="minorHAnsi" w:hAnsiTheme="minorHAnsi" w:cstheme="minorHAnsi"/>
+          <w:sz w:val="22"/>
+          <w:szCs w:val="22"/>
+        </w:rPr>
+        <w:t xml:space="preserve"> </w:t>
+      </w:r>
+      <w:proofErr w:type="spellStart"/>
+      <w:r>
+        <w:rPr>
+          <w:rFonts w:asciiTheme="minorHAnsi" w:hAnsiTheme="minorHAnsi" w:cstheme="minorHAnsi"/>
+          <w:sz w:val="22"/>
+          <w:szCs w:val="22"/>
+        </w:rPr>
+        <w:t>Vidi</w:t>
+      </w:r>
+      <w:proofErr w:type="spellEnd"/>
+      <w:r>
+        <w:rPr>
+          <w:rFonts w:asciiTheme="minorHAnsi" w:hAnsiTheme="minorHAnsi" w:cstheme="minorHAnsi"/>
+          <w:sz w:val="22"/>
+          <w:szCs w:val="22"/>
+        </w:rPr>
+        <w:t xml:space="preserve">. Når du synkroniser bliver de ændringer Martin har tilføjet kopierede over til din udgave af </w:t>
+      </w:r>
+      <w:proofErr w:type="spellStart"/>
+      <w:r>
+        <w:rPr>
+          <w:rFonts w:asciiTheme="minorHAnsi" w:hAnsiTheme="minorHAnsi" w:cstheme="minorHAnsi"/>
+          <w:sz w:val="22"/>
+          <w:szCs w:val="22"/>
+        </w:rPr>
+        <w:t>Vidi</w:t>
+      </w:r>
+      <w:proofErr w:type="spellEnd"/>
+      <w:r>
+        <w:rPr>
+          <w:rFonts w:asciiTheme="minorHAnsi" w:hAnsiTheme="minorHAnsi" w:cstheme="minorHAnsi"/>
+          <w:sz w:val="22"/>
+          <w:szCs w:val="22"/>
+        </w:rPr>
+        <w:t>.</w:t>
+      </w:r>
+    </w:p>
+    <w:p>
+      <w:pPr>
+        <w:pStyle w:val="Default"/>
+        <w:spacing w:after="23"/>
+        <w:rPr>
+          <w:rFonts w:asciiTheme="minorHAnsi" w:hAnsiTheme="minorHAnsi" w:cstheme="minorHAnsi"/>
+          <w:sz w:val="22"/>
+          <w:szCs w:val="22"/>
+        </w:rPr>
+      </w:pPr>
+    </w:p>
+    <w:p>
+      <w:pPr>
+        <w:pStyle w:val="Default"/>
+        <w:spacing w:after="23"/>
+        <w:rPr>
+          <w:rFonts w:asciiTheme="minorHAnsi" w:hAnsiTheme="minorHAnsi" w:cstheme="minorHAnsi"/>
+          <w:sz w:val="22"/>
+          <w:szCs w:val="22"/>
+        </w:rPr>
+      </w:pPr>
+      <w:r>
+        <w:rPr>
+          <w:rFonts w:asciiTheme="minorHAnsi" w:hAnsiTheme="minorHAnsi" w:cstheme="minorHAnsi"/>
+          <w:sz w:val="22"/>
+          <w:szCs w:val="22"/>
+        </w:rPr>
+        <w:lastRenderedPageBreak/>
+        <w:t>Det er vigtigt at huske at synkronisere inden du ændrer i dokumentationen ellers kan der opstå konflikter</w:t>
+      </w:r>
+      <w:r>
+        <w:rPr>
+          <w:rFonts w:asciiTheme="minorHAnsi" w:hAnsiTheme="minorHAnsi" w:cstheme="minorHAnsi"/>
+          <w:sz w:val="22"/>
+          <w:szCs w:val="22"/>
+        </w:rPr>
+        <w:t>, hvis der bliver ændret i de samme filer.</w:t>
+      </w:r>
+    </w:p>
+    <w:p>
+      <w:pPr>
+        <w:pStyle w:val="Default"/>
+        <w:spacing w:after="23"/>
+        <w:rPr>
+          <w:rFonts w:asciiTheme="minorHAnsi" w:hAnsiTheme="minorHAnsi" w:cstheme="minorHAnsi"/>
+          <w:sz w:val="22"/>
+          <w:szCs w:val="22"/>
+        </w:rPr>
+      </w:pPr>
+      <w:r>
+        <w:rPr>
+          <w:rFonts w:asciiTheme="minorHAnsi" w:hAnsiTheme="minorHAnsi" w:cstheme="minorHAnsi"/>
+          <w:sz w:val="22"/>
+          <w:szCs w:val="22"/>
+        </w:rPr>
+        <w:t xml:space="preserve">Gå tilbage til din fork (kopi) af </w:t>
+      </w:r>
+      <w:proofErr w:type="spellStart"/>
+      <w:r>
+        <w:rPr>
+          <w:rFonts w:asciiTheme="minorHAnsi" w:hAnsiTheme="minorHAnsi" w:cstheme="minorHAnsi"/>
+          <w:sz w:val="22"/>
+          <w:szCs w:val="22"/>
+        </w:rPr>
+        <w:t>Vidi</w:t>
+      </w:r>
+      <w:proofErr w:type="spellEnd"/>
+      <w:r>
+        <w:rPr>
+          <w:rFonts w:asciiTheme="minorHAnsi" w:hAnsiTheme="minorHAnsi" w:cstheme="minorHAnsi"/>
+          <w:sz w:val="22"/>
+          <w:szCs w:val="22"/>
+        </w:rPr>
+        <w:t xml:space="preserve"> på </w:t>
+      </w:r>
+      <w:proofErr w:type="spellStart"/>
+      <w:r>
+        <w:rPr>
+          <w:rFonts w:asciiTheme="minorHAnsi" w:hAnsiTheme="minorHAnsi" w:cstheme="minorHAnsi"/>
+          <w:sz w:val="22"/>
+          <w:szCs w:val="22"/>
+        </w:rPr>
+        <w:t>Github</w:t>
+      </w:r>
+      <w:proofErr w:type="spellEnd"/>
+      <w:r>
+        <w:rPr>
+          <w:rFonts w:asciiTheme="minorHAnsi" w:hAnsiTheme="minorHAnsi" w:cstheme="minorHAnsi"/>
+          <w:sz w:val="22"/>
+          <w:szCs w:val="22"/>
+        </w:rPr>
+        <w:t xml:space="preserve">. Klik på knappen, der hedder ”Sync fork”, og derefter på ”Update </w:t>
+      </w:r>
+      <w:proofErr w:type="spellStart"/>
+      <w:r>
+        <w:rPr>
+          <w:rFonts w:asciiTheme="minorHAnsi" w:hAnsiTheme="minorHAnsi" w:cstheme="minorHAnsi"/>
+          <w:sz w:val="22"/>
+          <w:szCs w:val="22"/>
+        </w:rPr>
+        <w:t>branch</w:t>
+      </w:r>
+      <w:proofErr w:type="spellEnd"/>
+      <w:r>
+        <w:rPr>
+          <w:rFonts w:asciiTheme="minorHAnsi" w:hAnsiTheme="minorHAnsi" w:cstheme="minorHAnsi"/>
+          <w:sz w:val="22"/>
+          <w:szCs w:val="22"/>
+        </w:rPr>
+        <w:t>”.</w:t>
+      </w:r>
+    </w:p>
+    <w:p>
+      <w:pPr>
+        <w:pStyle w:val="Default"/>
+        <w:spacing w:after="23"/>
+        <w:rPr>
+          <w:rFonts w:asciiTheme="minorHAnsi" w:hAnsiTheme="minorHAnsi" w:cstheme="minorHAnsi"/>
+          <w:sz w:val="22"/>
+          <w:szCs w:val="22"/>
+        </w:rPr>
+      </w:pPr>
+    </w:p>
+    <w:p>
+      <w:pPr>
+        <w:pStyle w:val="Default"/>
+        <w:spacing w:after="23"/>
+        <w:rPr>
+          <w:rFonts w:asciiTheme="minorHAnsi" w:hAnsiTheme="minorHAnsi" w:cstheme="minorHAnsi"/>
+          <w:sz w:val="22"/>
+          <w:szCs w:val="22"/>
+        </w:rPr>
+      </w:pPr>
+      <w:r>
+        <w:rPr>
+          <w:rFonts w:asciiTheme="minorHAnsi" w:hAnsiTheme="minorHAnsi" w:cstheme="minorHAnsi"/>
+          <w:sz w:val="22"/>
+          <w:szCs w:val="22"/>
+        </w:rPr>
+        <w:t>8. Hent de seneste ændringer til din computer</w:t>
+      </w:r>
+    </w:p>
+    <w:p>
+      <w:pPr>
+        <w:pStyle w:val="Default"/>
+        <w:spacing w:after="23"/>
+        <w:rPr>
+          <w:rFonts w:asciiTheme="minorHAnsi" w:hAnsiTheme="minorHAnsi" w:cstheme="minorHAnsi"/>
+          <w:sz w:val="22"/>
+          <w:szCs w:val="22"/>
+        </w:rPr>
+      </w:pPr>
+      <w:r>
+        <w:rPr>
+          <w:rFonts w:asciiTheme="minorHAnsi" w:hAnsiTheme="minorHAnsi" w:cstheme="minorHAnsi"/>
+          <w:sz w:val="22"/>
+          <w:szCs w:val="22"/>
+        </w:rPr>
+        <w:t xml:space="preserve">Hvis du lige har forkede (kopierede) </w:t>
+      </w:r>
+      <w:proofErr w:type="spellStart"/>
+      <w:r>
+        <w:rPr>
+          <w:rFonts w:asciiTheme="minorHAnsi" w:hAnsiTheme="minorHAnsi" w:cstheme="minorHAnsi"/>
+          <w:sz w:val="22"/>
+          <w:szCs w:val="22"/>
+        </w:rPr>
+        <w:t>Vidi</w:t>
+      </w:r>
+      <w:proofErr w:type="spellEnd"/>
+      <w:r>
+        <w:rPr>
+          <w:rFonts w:asciiTheme="minorHAnsi" w:hAnsiTheme="minorHAnsi" w:cstheme="minorHAnsi"/>
+          <w:sz w:val="22"/>
+          <w:szCs w:val="22"/>
+        </w:rPr>
+        <w:t xml:space="preserve">, så vil den være opdateret med den seneste kode, og så kan du springe dette trin over. </w:t>
+      </w:r>
+    </w:p>
+    <w:p>
+      <w:pPr>
+        <w:pStyle w:val="Default"/>
+        <w:spacing w:after="23"/>
+        <w:rPr>
+          <w:rFonts w:asciiTheme="minorHAnsi" w:hAnsiTheme="minorHAnsi" w:cstheme="minorHAnsi"/>
+          <w:sz w:val="22"/>
+          <w:szCs w:val="22"/>
+        </w:rPr>
+      </w:pPr>
+    </w:p>
+    <w:p>
+      <w:pPr>
+        <w:pStyle w:val="Default"/>
+        <w:spacing w:after="23"/>
+        <w:rPr>
+          <w:rFonts w:asciiTheme="minorHAnsi" w:hAnsiTheme="minorHAnsi" w:cstheme="minorHAnsi"/>
+          <w:sz w:val="22"/>
+          <w:szCs w:val="22"/>
+        </w:rPr>
+      </w:pPr>
+      <w:r>
+        <w:rPr>
+          <w:rFonts w:asciiTheme="minorHAnsi" w:hAnsiTheme="minorHAnsi" w:cstheme="minorHAnsi"/>
+          <w:sz w:val="22"/>
+          <w:szCs w:val="22"/>
+        </w:rPr>
+        <w:t>For at få de seneste ændringer ned på din computer skal du ”trække” (</w:t>
+      </w:r>
+      <w:proofErr w:type="spellStart"/>
+      <w:r>
+        <w:rPr>
+          <w:rFonts w:asciiTheme="minorHAnsi" w:hAnsiTheme="minorHAnsi" w:cstheme="minorHAnsi"/>
+          <w:sz w:val="22"/>
+          <w:szCs w:val="22"/>
+        </w:rPr>
+        <w:t>pull</w:t>
+      </w:r>
+      <w:proofErr w:type="spellEnd"/>
+      <w:r>
+        <w:rPr>
+          <w:rFonts w:asciiTheme="minorHAnsi" w:hAnsiTheme="minorHAnsi" w:cstheme="minorHAnsi"/>
+          <w:sz w:val="22"/>
+          <w:szCs w:val="22"/>
+        </w:rPr>
+        <w:t>) dem ned. Det gør du ved at gå tilbage til Git Bash, og skrive:</w:t>
+      </w:r>
+    </w:p>
+    <w:p>
+      <w:pPr>
+        <w:pStyle w:val="Default"/>
+        <w:spacing w:after="23"/>
+        <w:rPr>
+          <w:rFonts w:asciiTheme="minorHAnsi" w:hAnsiTheme="minorHAnsi" w:cstheme="minorHAnsi"/>
+          <w:sz w:val="22"/>
+          <w:szCs w:val="22"/>
+        </w:rPr>
+      </w:pPr>
+    </w:p>
+    <w:p>
+      <w:pPr>
+        <w:pStyle w:val="Default"/>
+        <w:spacing w:after="23"/>
+        <w:rPr>
+          <w:rFonts w:asciiTheme="minorHAnsi" w:hAnsiTheme="minorHAnsi" w:cstheme="minorHAnsi"/>
+          <w:sz w:val="22"/>
+          <w:szCs w:val="22"/>
+        </w:rPr>
+      </w:pPr>
+      <w:r>
+        <w:rPr>
+          <w:rFonts w:asciiTheme="minorHAnsi" w:hAnsiTheme="minorHAnsi" w:cstheme="minorHAnsi"/>
+          <w:sz w:val="22"/>
+          <w:szCs w:val="22"/>
+        </w:rPr>
+        <w:t xml:space="preserve">Git </w:t>
+      </w:r>
+      <w:proofErr w:type="spellStart"/>
+      <w:r>
+        <w:rPr>
+          <w:rFonts w:asciiTheme="minorHAnsi" w:hAnsiTheme="minorHAnsi" w:cstheme="minorHAnsi"/>
+          <w:sz w:val="22"/>
+          <w:szCs w:val="22"/>
+        </w:rPr>
+        <w:t>pull</w:t>
+      </w:r>
+      <w:proofErr w:type="spellEnd"/>
+    </w:p>
+    <w:p>
+      <w:pPr>
+        <w:pStyle w:val="Default"/>
+        <w:spacing w:after="23"/>
+        <w:rPr>
+          <w:rFonts w:asciiTheme="minorHAnsi" w:hAnsiTheme="minorHAnsi" w:cstheme="minorHAnsi"/>
+          <w:sz w:val="22"/>
+          <w:szCs w:val="22"/>
+        </w:rPr>
+      </w:pPr>
+    </w:p>
+    <w:p>
+      <w:pPr>
+        <w:pStyle w:val="Default"/>
+        <w:spacing w:after="23"/>
+        <w:rPr>
+          <w:rFonts w:asciiTheme="minorHAnsi" w:hAnsiTheme="minorHAnsi" w:cstheme="minorHAnsi"/>
+          <w:sz w:val="22"/>
+          <w:szCs w:val="22"/>
+        </w:rPr>
+      </w:pPr>
+      <w:r>
+        <w:rPr>
+          <w:rFonts w:asciiTheme="minorHAnsi" w:hAnsiTheme="minorHAnsi" w:cstheme="minorHAnsi"/>
+          <w:sz w:val="22"/>
+          <w:szCs w:val="22"/>
+        </w:rPr>
+        <w:t>9</w:t>
+      </w:r>
+      <w:r>
+        <w:rPr>
+          <w:rFonts w:asciiTheme="minorHAnsi" w:hAnsiTheme="minorHAnsi" w:cstheme="minorHAnsi"/>
+          <w:sz w:val="22"/>
+          <w:szCs w:val="22"/>
+        </w:rPr>
+        <w:t xml:space="preserve">. Lav en </w:t>
+      </w:r>
+      <w:proofErr w:type="spellStart"/>
+      <w:r>
+        <w:rPr>
+          <w:rFonts w:asciiTheme="minorHAnsi" w:hAnsiTheme="minorHAnsi" w:cstheme="minorHAnsi"/>
+          <w:sz w:val="22"/>
+          <w:szCs w:val="22"/>
+        </w:rPr>
+        <w:t>branch</w:t>
+      </w:r>
+      <w:proofErr w:type="spellEnd"/>
+    </w:p>
+    <w:p>
+      <w:pPr>
+        <w:pStyle w:val="Default"/>
+        <w:spacing w:after="23"/>
+        <w:rPr>
+          <w:rFonts w:asciiTheme="minorHAnsi" w:hAnsiTheme="minorHAnsi" w:cstheme="minorHAnsi"/>
+          <w:sz w:val="22"/>
+          <w:szCs w:val="22"/>
+        </w:rPr>
+      </w:pPr>
+      <w:r>
+        <w:rPr>
+          <w:rFonts w:asciiTheme="minorHAnsi" w:hAnsiTheme="minorHAnsi" w:cstheme="minorHAnsi"/>
+          <w:sz w:val="22"/>
+          <w:szCs w:val="22"/>
+        </w:rPr>
+        <w:t xml:space="preserve">Før du går i gang med </w:t>
+      </w:r>
+      <w:proofErr w:type="gramStart"/>
+      <w:r>
+        <w:rPr>
+          <w:rFonts w:asciiTheme="minorHAnsi" w:hAnsiTheme="minorHAnsi" w:cstheme="minorHAnsi"/>
+          <w:sz w:val="22"/>
+          <w:szCs w:val="22"/>
+        </w:rPr>
+        <w:t>tilføje</w:t>
+      </w:r>
+      <w:proofErr w:type="gramEnd"/>
+      <w:r>
+        <w:rPr>
+          <w:rFonts w:asciiTheme="minorHAnsi" w:hAnsiTheme="minorHAnsi" w:cstheme="minorHAnsi"/>
+          <w:sz w:val="22"/>
+          <w:szCs w:val="22"/>
+        </w:rPr>
+        <w:t xml:space="preserve"> dokumentation, så skal der laves en </w:t>
+      </w:r>
+      <w:proofErr w:type="spellStart"/>
+      <w:r>
+        <w:rPr>
+          <w:rFonts w:asciiTheme="minorHAnsi" w:hAnsiTheme="minorHAnsi" w:cstheme="minorHAnsi"/>
+          <w:sz w:val="22"/>
+          <w:szCs w:val="22"/>
+        </w:rPr>
+        <w:t>branch</w:t>
+      </w:r>
+      <w:proofErr w:type="spellEnd"/>
+      <w:r>
+        <w:rPr>
+          <w:rFonts w:asciiTheme="minorHAnsi" w:hAnsiTheme="minorHAnsi" w:cstheme="minorHAnsi"/>
+          <w:sz w:val="22"/>
+          <w:szCs w:val="22"/>
+        </w:rPr>
+        <w:t xml:space="preserve">. En </w:t>
+      </w:r>
+      <w:proofErr w:type="spellStart"/>
+      <w:r>
+        <w:rPr>
+          <w:rFonts w:asciiTheme="minorHAnsi" w:hAnsiTheme="minorHAnsi" w:cstheme="minorHAnsi"/>
+          <w:sz w:val="22"/>
+          <w:szCs w:val="22"/>
+        </w:rPr>
+        <w:t>branch</w:t>
+      </w:r>
+      <w:proofErr w:type="spellEnd"/>
+      <w:r>
+        <w:rPr>
+          <w:rFonts w:asciiTheme="minorHAnsi" w:hAnsiTheme="minorHAnsi" w:cstheme="minorHAnsi"/>
+          <w:sz w:val="22"/>
+          <w:szCs w:val="22"/>
+        </w:rPr>
+        <w:t xml:space="preserve"> gør det lettere at bidrage til et projekt, og det du tilføjer i </w:t>
+      </w:r>
+      <w:proofErr w:type="gramStart"/>
+      <w:r>
+        <w:rPr>
+          <w:rFonts w:asciiTheme="minorHAnsi" w:hAnsiTheme="minorHAnsi" w:cstheme="minorHAnsi"/>
+          <w:sz w:val="22"/>
+          <w:szCs w:val="22"/>
+        </w:rPr>
+        <w:t>branchen</w:t>
+      </w:r>
+      <w:proofErr w:type="gramEnd"/>
+      <w:r>
+        <w:rPr>
+          <w:rFonts w:asciiTheme="minorHAnsi" w:hAnsiTheme="minorHAnsi" w:cstheme="minorHAnsi"/>
+          <w:sz w:val="22"/>
+          <w:szCs w:val="22"/>
+        </w:rPr>
+        <w:t xml:space="preserve"> er isoleret fra ”master” branchen. </w:t>
+      </w:r>
+      <w:r>
+        <w:rPr>
+          <w:rFonts w:asciiTheme="minorHAnsi" w:hAnsiTheme="minorHAnsi" w:cstheme="minorHAnsi"/>
+          <w:sz w:val="22"/>
+          <w:szCs w:val="22"/>
+        </w:rPr>
+        <w:t>Det som ligger i ”master” branchen, er det som kommer videre ud i produktion. Det vil vi helst ikke ændre i direkte.</w:t>
+      </w:r>
+    </w:p>
+    <w:p>
+      <w:pPr>
+        <w:pStyle w:val="Default"/>
+        <w:spacing w:after="23"/>
+        <w:rPr>
+          <w:rFonts w:asciiTheme="minorHAnsi" w:hAnsiTheme="minorHAnsi" w:cstheme="minorHAnsi"/>
+          <w:sz w:val="22"/>
+          <w:szCs w:val="22"/>
+        </w:rPr>
+      </w:pPr>
+    </w:p>
+    <w:p>
+      <w:pPr>
+        <w:pStyle w:val="Default"/>
+        <w:spacing w:after="23"/>
+        <w:rPr>
+          <w:rFonts w:asciiTheme="minorHAnsi" w:hAnsiTheme="minorHAnsi" w:cstheme="minorHAnsi"/>
+          <w:sz w:val="22"/>
+          <w:szCs w:val="22"/>
+        </w:rPr>
+      </w:pPr>
+      <w:proofErr w:type="spellStart"/>
+      <w:r>
+        <w:rPr>
+          <w:rFonts w:asciiTheme="minorHAnsi" w:hAnsiTheme="minorHAnsi" w:cstheme="minorHAnsi"/>
+          <w:sz w:val="22"/>
+          <w:szCs w:val="22"/>
+        </w:rPr>
+        <w:t>Føst</w:t>
+      </w:r>
+      <w:proofErr w:type="spellEnd"/>
+      <w:r>
+        <w:rPr>
+          <w:rFonts w:asciiTheme="minorHAnsi" w:hAnsiTheme="minorHAnsi" w:cstheme="minorHAnsi"/>
+          <w:sz w:val="22"/>
+          <w:szCs w:val="22"/>
+        </w:rPr>
+        <w:t xml:space="preserve"> laver vi en </w:t>
+      </w:r>
+      <w:proofErr w:type="spellStart"/>
+      <w:r>
+        <w:rPr>
+          <w:rFonts w:asciiTheme="minorHAnsi" w:hAnsiTheme="minorHAnsi" w:cstheme="minorHAnsi"/>
+          <w:sz w:val="22"/>
+          <w:szCs w:val="22"/>
+        </w:rPr>
+        <w:t>branch</w:t>
+      </w:r>
+      <w:proofErr w:type="spellEnd"/>
+      <w:r>
+        <w:rPr>
+          <w:rFonts w:asciiTheme="minorHAnsi" w:hAnsiTheme="minorHAnsi" w:cstheme="minorHAnsi"/>
+          <w:sz w:val="22"/>
+          <w:szCs w:val="22"/>
+        </w:rPr>
+        <w:t xml:space="preserve"> og derefter skifter vi til den </w:t>
+      </w:r>
+      <w:proofErr w:type="spellStart"/>
+      <w:r>
+        <w:rPr>
+          <w:rFonts w:asciiTheme="minorHAnsi" w:hAnsiTheme="minorHAnsi" w:cstheme="minorHAnsi"/>
+          <w:sz w:val="22"/>
+          <w:szCs w:val="22"/>
+        </w:rPr>
+        <w:t>branch</w:t>
+      </w:r>
+      <w:proofErr w:type="spellEnd"/>
+      <w:r>
+        <w:rPr>
+          <w:rFonts w:asciiTheme="minorHAnsi" w:hAnsiTheme="minorHAnsi" w:cstheme="minorHAnsi"/>
+          <w:sz w:val="22"/>
+          <w:szCs w:val="22"/>
+        </w:rPr>
+        <w:t>. Giv branchen et beskrivende navn ift. det som du vil tilføje.</w:t>
+      </w:r>
+    </w:p>
+    <w:p>
+      <w:pPr>
+        <w:pStyle w:val="Default"/>
+        <w:spacing w:after="23"/>
+        <w:rPr>
+          <w:rFonts w:asciiTheme="minorHAnsi" w:hAnsiTheme="minorHAnsi" w:cstheme="minorHAnsi"/>
+          <w:sz w:val="22"/>
+          <w:szCs w:val="22"/>
+        </w:rPr>
+      </w:pPr>
+    </w:p>
+    <w:p>
+      <w:pPr>
+        <w:pStyle w:val="Default"/>
+        <w:spacing w:after="23"/>
+        <w:rPr>
+          <w:rFonts w:asciiTheme="minorHAnsi" w:hAnsiTheme="minorHAnsi" w:cstheme="minorHAnsi"/>
+          <w:sz w:val="22"/>
+          <w:szCs w:val="22"/>
+        </w:rPr>
+      </w:pPr>
+      <w:r>
+        <w:rPr>
+          <w:rFonts w:asciiTheme="minorHAnsi" w:hAnsiTheme="minorHAnsi" w:cstheme="minorHAnsi"/>
+          <w:sz w:val="22"/>
+          <w:szCs w:val="22"/>
+        </w:rPr>
+        <w:t xml:space="preserve">Lav en </w:t>
+      </w:r>
+      <w:proofErr w:type="spellStart"/>
+      <w:r>
+        <w:rPr>
+          <w:rFonts w:asciiTheme="minorHAnsi" w:hAnsiTheme="minorHAnsi" w:cstheme="minorHAnsi"/>
+          <w:sz w:val="22"/>
+          <w:szCs w:val="22"/>
+        </w:rPr>
+        <w:t>branch</w:t>
+      </w:r>
+      <w:proofErr w:type="spellEnd"/>
+      <w:r>
+        <w:rPr>
+          <w:rFonts w:asciiTheme="minorHAnsi" w:hAnsiTheme="minorHAnsi" w:cstheme="minorHAnsi"/>
+          <w:sz w:val="22"/>
+          <w:szCs w:val="22"/>
+        </w:rPr>
+        <w:t>:</w:t>
+      </w:r>
+    </w:p>
+    <w:p>
+      <w:pPr>
+        <w:pStyle w:val="Default"/>
+        <w:spacing w:after="23"/>
+        <w:rPr>
+          <w:rFonts w:asciiTheme="minorHAnsi" w:hAnsiTheme="minorHAnsi" w:cstheme="minorHAnsi"/>
+          <w:sz w:val="22"/>
+          <w:szCs w:val="22"/>
+        </w:rPr>
+      </w:pPr>
+      <w:proofErr w:type="spellStart"/>
+      <w:r>
+        <w:rPr>
+          <w:rFonts w:asciiTheme="minorHAnsi" w:hAnsiTheme="minorHAnsi" w:cstheme="minorHAnsi"/>
+          <w:sz w:val="22"/>
+          <w:szCs w:val="22"/>
+        </w:rPr>
+        <w:t>git</w:t>
+      </w:r>
+      <w:proofErr w:type="spellEnd"/>
+      <w:r>
+        <w:rPr>
+          <w:rFonts w:asciiTheme="minorHAnsi" w:hAnsiTheme="minorHAnsi" w:cstheme="minorHAnsi"/>
+          <w:sz w:val="22"/>
+          <w:szCs w:val="22"/>
+        </w:rPr>
+        <w:t xml:space="preserve"> </w:t>
+      </w:r>
+      <w:proofErr w:type="spellStart"/>
+      <w:r>
+        <w:rPr>
+          <w:rFonts w:asciiTheme="minorHAnsi" w:hAnsiTheme="minorHAnsi" w:cstheme="minorHAnsi"/>
+          <w:sz w:val="22"/>
+          <w:szCs w:val="22"/>
+        </w:rPr>
+        <w:t>branch</w:t>
+      </w:r>
+      <w:proofErr w:type="spellEnd"/>
+      <w:r>
+        <w:rPr>
+          <w:rFonts w:asciiTheme="minorHAnsi" w:hAnsiTheme="minorHAnsi" w:cstheme="minorHAnsi"/>
+          <w:sz w:val="22"/>
+          <w:szCs w:val="22"/>
+        </w:rPr>
+        <w:t xml:space="preserve"> BRANCH_NAVN</w:t>
+      </w:r>
+    </w:p>
+    <w:p>
+      <w:pPr>
+        <w:pStyle w:val="Default"/>
+        <w:spacing w:after="23"/>
+        <w:rPr>
+          <w:rFonts w:asciiTheme="minorHAnsi" w:hAnsiTheme="minorHAnsi" w:cstheme="minorHAnsi"/>
+          <w:sz w:val="22"/>
+          <w:szCs w:val="22"/>
+        </w:rPr>
+      </w:pPr>
+    </w:p>
+    <w:p>
+      <w:pPr>
+        <w:pStyle w:val="Default"/>
+        <w:spacing w:after="23"/>
+        <w:rPr>
+          <w:rFonts w:asciiTheme="minorHAnsi" w:hAnsiTheme="minorHAnsi" w:cstheme="minorHAnsi"/>
+          <w:sz w:val="22"/>
+          <w:szCs w:val="22"/>
+        </w:rPr>
+      </w:pPr>
+      <w:r>
+        <w:rPr>
+          <w:rFonts w:asciiTheme="minorHAnsi" w:hAnsiTheme="minorHAnsi" w:cstheme="minorHAnsi"/>
+          <w:sz w:val="22"/>
+          <w:szCs w:val="22"/>
+        </w:rPr>
+        <w:t>Eksempel:</w:t>
+      </w:r>
+    </w:p>
+    <w:p>
+      <w:pPr>
+        <w:pStyle w:val="Default"/>
+        <w:spacing w:after="23"/>
+        <w:rPr>
+          <w:rFonts w:asciiTheme="minorHAnsi" w:hAnsiTheme="minorHAnsi" w:cstheme="minorHAnsi"/>
+          <w:sz w:val="22"/>
+          <w:szCs w:val="22"/>
+        </w:rPr>
+      </w:pPr>
+      <w:proofErr w:type="spellStart"/>
+      <w:r>
+        <w:rPr>
+          <w:rFonts w:asciiTheme="minorHAnsi" w:hAnsiTheme="minorHAnsi" w:cstheme="minorHAnsi"/>
+          <w:sz w:val="22"/>
+          <w:szCs w:val="22"/>
+        </w:rPr>
+        <w:t>git</w:t>
+      </w:r>
+      <w:proofErr w:type="spellEnd"/>
+      <w:r>
+        <w:rPr>
+          <w:rFonts w:asciiTheme="minorHAnsi" w:hAnsiTheme="minorHAnsi" w:cstheme="minorHAnsi"/>
+          <w:sz w:val="22"/>
+          <w:szCs w:val="22"/>
+        </w:rPr>
+        <w:t xml:space="preserve"> </w:t>
+      </w:r>
+      <w:proofErr w:type="spellStart"/>
+      <w:r>
+        <w:rPr>
+          <w:rFonts w:asciiTheme="minorHAnsi" w:hAnsiTheme="minorHAnsi" w:cstheme="minorHAnsi"/>
+          <w:sz w:val="22"/>
+          <w:szCs w:val="22"/>
+        </w:rPr>
+        <w:t>branch</w:t>
+      </w:r>
+      <w:proofErr w:type="spellEnd"/>
+      <w:r>
+        <w:rPr>
+          <w:rFonts w:asciiTheme="minorHAnsi" w:hAnsiTheme="minorHAnsi" w:cstheme="minorHAnsi"/>
+          <w:sz w:val="22"/>
+          <w:szCs w:val="22"/>
+        </w:rPr>
+        <w:t xml:space="preserve"> tilføj-dokumentation-til-</w:t>
+      </w:r>
+      <w:proofErr w:type="spellStart"/>
+      <w:r>
+        <w:rPr>
+          <w:rFonts w:asciiTheme="minorHAnsi" w:hAnsiTheme="minorHAnsi" w:cstheme="minorHAnsi"/>
+          <w:sz w:val="22"/>
+          <w:szCs w:val="22"/>
+        </w:rPr>
+        <w:t>vidi</w:t>
+      </w:r>
+      <w:proofErr w:type="spellEnd"/>
+      <w:r>
+        <w:rPr>
+          <w:rFonts w:asciiTheme="minorHAnsi" w:hAnsiTheme="minorHAnsi" w:cstheme="minorHAnsi"/>
+          <w:sz w:val="22"/>
+          <w:szCs w:val="22"/>
+        </w:rPr>
+        <w:t>-</w:t>
+      </w:r>
+      <w:proofErr w:type="spellStart"/>
+      <w:r>
+        <w:rPr>
+          <w:rFonts w:asciiTheme="minorHAnsi" w:hAnsiTheme="minorHAnsi" w:cstheme="minorHAnsi"/>
+          <w:sz w:val="22"/>
+          <w:szCs w:val="22"/>
+        </w:rPr>
+        <w:t>api</w:t>
+      </w:r>
+      <w:proofErr w:type="spellEnd"/>
+    </w:p>
+    <w:p>
+      <w:pPr>
+        <w:pStyle w:val="Default"/>
+        <w:spacing w:after="23"/>
+        <w:rPr>
+          <w:rFonts w:asciiTheme="minorHAnsi" w:hAnsiTheme="minorHAnsi" w:cstheme="minorHAnsi"/>
+          <w:sz w:val="22"/>
+          <w:szCs w:val="22"/>
+        </w:rPr>
+      </w:pPr>
+    </w:p>
+    <w:p>
+      <w:pPr>
+        <w:pStyle w:val="Default"/>
+        <w:spacing w:after="23"/>
+        <w:rPr>
+          <w:rFonts w:asciiTheme="minorHAnsi" w:hAnsiTheme="minorHAnsi" w:cstheme="minorHAnsi"/>
+          <w:sz w:val="22"/>
+          <w:szCs w:val="22"/>
+        </w:rPr>
+      </w:pPr>
+      <w:r>
+        <w:rPr>
+          <w:rFonts w:asciiTheme="minorHAnsi" w:hAnsiTheme="minorHAnsi" w:cstheme="minorHAnsi"/>
+          <w:sz w:val="22"/>
+          <w:szCs w:val="22"/>
+        </w:rPr>
+        <w:t xml:space="preserve">Skift til din </w:t>
+      </w:r>
+      <w:proofErr w:type="spellStart"/>
+      <w:r>
+        <w:rPr>
+          <w:rFonts w:asciiTheme="minorHAnsi" w:hAnsiTheme="minorHAnsi" w:cstheme="minorHAnsi"/>
+          <w:sz w:val="22"/>
+          <w:szCs w:val="22"/>
+        </w:rPr>
+        <w:t>branch</w:t>
+      </w:r>
+      <w:proofErr w:type="spellEnd"/>
+    </w:p>
+    <w:p>
+      <w:pPr>
+        <w:pStyle w:val="Default"/>
+        <w:spacing w:after="23"/>
+        <w:rPr>
+          <w:rFonts w:asciiTheme="minorHAnsi" w:hAnsiTheme="minorHAnsi" w:cstheme="minorHAnsi"/>
+          <w:sz w:val="22"/>
+          <w:szCs w:val="22"/>
+        </w:rPr>
+      </w:pPr>
+      <w:r>
+        <w:rPr>
+          <w:rFonts w:asciiTheme="minorHAnsi" w:hAnsiTheme="minorHAnsi" w:cstheme="minorHAnsi"/>
+          <w:sz w:val="22"/>
+          <w:szCs w:val="22"/>
+        </w:rPr>
+        <w:t xml:space="preserve">Git </w:t>
+      </w:r>
+      <w:proofErr w:type="spellStart"/>
+      <w:r>
+        <w:rPr>
+          <w:rFonts w:asciiTheme="minorHAnsi" w:hAnsiTheme="minorHAnsi" w:cstheme="minorHAnsi"/>
+          <w:sz w:val="22"/>
+          <w:szCs w:val="22"/>
+        </w:rPr>
+        <w:t>checkout</w:t>
+      </w:r>
+      <w:proofErr w:type="spellEnd"/>
+      <w:r>
+        <w:rPr>
+          <w:rFonts w:asciiTheme="minorHAnsi" w:hAnsiTheme="minorHAnsi" w:cstheme="minorHAnsi"/>
+          <w:sz w:val="22"/>
+          <w:szCs w:val="22"/>
+        </w:rPr>
+        <w:t xml:space="preserve"> BRANCH_NAVN</w:t>
+      </w:r>
+    </w:p>
+    <w:p>
+      <w:pPr>
+        <w:pStyle w:val="Default"/>
+        <w:spacing w:after="23"/>
+        <w:rPr>
+          <w:rFonts w:asciiTheme="minorHAnsi" w:hAnsiTheme="minorHAnsi" w:cstheme="minorHAnsi"/>
+          <w:sz w:val="22"/>
+          <w:szCs w:val="22"/>
+        </w:rPr>
+      </w:pPr>
+    </w:p>
+    <w:p>
+      <w:pPr>
+        <w:pStyle w:val="Default"/>
+        <w:spacing w:after="23"/>
+        <w:rPr>
+          <w:rFonts w:asciiTheme="minorHAnsi" w:hAnsiTheme="minorHAnsi" w:cstheme="minorHAnsi"/>
+          <w:sz w:val="22"/>
+          <w:szCs w:val="22"/>
+        </w:rPr>
+      </w:pPr>
+      <w:r>
+        <w:rPr>
+          <w:rFonts w:asciiTheme="minorHAnsi" w:hAnsiTheme="minorHAnsi" w:cstheme="minorHAnsi"/>
+          <w:sz w:val="22"/>
+          <w:szCs w:val="22"/>
+        </w:rPr>
+        <w:t xml:space="preserve">Git </w:t>
+      </w:r>
+      <w:proofErr w:type="spellStart"/>
+      <w:r>
+        <w:rPr>
+          <w:rFonts w:asciiTheme="minorHAnsi" w:hAnsiTheme="minorHAnsi" w:cstheme="minorHAnsi"/>
+          <w:sz w:val="22"/>
+          <w:szCs w:val="22"/>
+        </w:rPr>
+        <w:t>checkout</w:t>
+      </w:r>
+      <w:proofErr w:type="spellEnd"/>
+      <w:r>
+        <w:rPr>
+          <w:rFonts w:asciiTheme="minorHAnsi" w:hAnsiTheme="minorHAnsi" w:cstheme="minorHAnsi"/>
+          <w:sz w:val="22"/>
+          <w:szCs w:val="22"/>
+        </w:rPr>
+        <w:t xml:space="preserve"> </w:t>
+      </w:r>
+      <w:r>
+        <w:rPr>
+          <w:rFonts w:asciiTheme="minorHAnsi" w:hAnsiTheme="minorHAnsi" w:cstheme="minorHAnsi"/>
+          <w:sz w:val="22"/>
+          <w:szCs w:val="22"/>
+        </w:rPr>
+        <w:t>tilføj-dokumentation-til-</w:t>
+      </w:r>
+      <w:proofErr w:type="spellStart"/>
+      <w:r>
+        <w:rPr>
+          <w:rFonts w:asciiTheme="minorHAnsi" w:hAnsiTheme="minorHAnsi" w:cstheme="minorHAnsi"/>
+          <w:sz w:val="22"/>
+          <w:szCs w:val="22"/>
+        </w:rPr>
+        <w:t>vidi</w:t>
+      </w:r>
+      <w:proofErr w:type="spellEnd"/>
+      <w:r>
+        <w:rPr>
+          <w:rFonts w:asciiTheme="minorHAnsi" w:hAnsiTheme="minorHAnsi" w:cstheme="minorHAnsi"/>
+          <w:sz w:val="22"/>
+          <w:szCs w:val="22"/>
+        </w:rPr>
+        <w:t>-</w:t>
+      </w:r>
+      <w:proofErr w:type="spellStart"/>
+      <w:r>
+        <w:rPr>
+          <w:rFonts w:asciiTheme="minorHAnsi" w:hAnsiTheme="minorHAnsi" w:cstheme="minorHAnsi"/>
+          <w:sz w:val="22"/>
+          <w:szCs w:val="22"/>
+        </w:rPr>
+        <w:t>api</w:t>
+      </w:r>
+      <w:proofErr w:type="spellEnd"/>
+    </w:p>
+    <w:p>
+      <w:pPr>
+        <w:pStyle w:val="Default"/>
+        <w:spacing w:after="23"/>
+        <w:rPr>
+          <w:rFonts w:asciiTheme="minorHAnsi" w:hAnsiTheme="minorHAnsi" w:cstheme="minorHAnsi"/>
+          <w:sz w:val="22"/>
+          <w:szCs w:val="22"/>
+        </w:rPr>
+      </w:pPr>
+    </w:p>
+    <w:p>
+      <w:pPr>
+        <w:pStyle w:val="Default"/>
+        <w:spacing w:after="23"/>
+        <w:rPr>
+          <w:rFonts w:asciiTheme="minorHAnsi" w:hAnsiTheme="minorHAnsi" w:cstheme="minorHAnsi"/>
+          <w:sz w:val="22"/>
+          <w:szCs w:val="22"/>
+        </w:rPr>
+      </w:pPr>
+      <w:r>
+        <w:rPr>
+          <w:rFonts w:asciiTheme="minorHAnsi" w:hAnsiTheme="minorHAnsi" w:cstheme="minorHAnsi"/>
+          <w:sz w:val="22"/>
+          <w:szCs w:val="22"/>
+        </w:rPr>
+        <w:t>10</w:t>
+      </w:r>
+      <w:r>
+        <w:rPr>
+          <w:rFonts w:asciiTheme="minorHAnsi" w:hAnsiTheme="minorHAnsi" w:cstheme="minorHAnsi"/>
+          <w:sz w:val="22"/>
+          <w:szCs w:val="22"/>
+        </w:rPr>
+        <w:t>. Tilføj dokumentation</w:t>
+      </w:r>
+    </w:p>
+    <w:p>
+      <w:pPr>
+        <w:pStyle w:val="Default"/>
+        <w:spacing w:after="23"/>
+        <w:rPr>
+          <w:rFonts w:asciiTheme="minorHAnsi" w:hAnsiTheme="minorHAnsi" w:cstheme="minorHAnsi"/>
+          <w:sz w:val="22"/>
+          <w:szCs w:val="22"/>
+        </w:rPr>
+      </w:pPr>
+      <w:r>
+        <w:rPr>
+          <w:rFonts w:asciiTheme="minorHAnsi" w:hAnsiTheme="minorHAnsi" w:cstheme="minorHAnsi"/>
+          <w:sz w:val="22"/>
+          <w:szCs w:val="22"/>
+        </w:rPr>
+        <w:t xml:space="preserve">Du er nu klar til at tilføje dokumentation. Det kan du gøre i en tekst editor f.eks. </w:t>
+      </w:r>
+      <w:hyperlink r:id="rId24" w:history="1">
+        <w:r>
+          <w:rPr>
+            <w:rStyle w:val="Hyperlink"/>
+            <w:rFonts w:asciiTheme="minorHAnsi" w:hAnsiTheme="minorHAnsi" w:cstheme="minorHAnsi"/>
+            <w:sz w:val="22"/>
+            <w:szCs w:val="22"/>
+          </w:rPr>
+          <w:t>Visual Studio Code</w:t>
+        </w:r>
+      </w:hyperlink>
+      <w:r>
+        <w:rPr>
+          <w:rFonts w:asciiTheme="minorHAnsi" w:hAnsiTheme="minorHAnsi" w:cstheme="minorHAnsi"/>
+          <w:sz w:val="22"/>
+          <w:szCs w:val="22"/>
+        </w:rPr>
+        <w:t>. Den er gratis at bruge.</w:t>
+      </w:r>
+    </w:p>
+    <w:p>
+      <w:pPr>
+        <w:pStyle w:val="Default"/>
+        <w:spacing w:after="23"/>
+        <w:rPr>
+          <w:rFonts w:asciiTheme="minorHAnsi" w:hAnsiTheme="minorHAnsi" w:cstheme="minorHAnsi"/>
+          <w:sz w:val="22"/>
+          <w:szCs w:val="22"/>
+        </w:rPr>
+      </w:pPr>
+    </w:p>
+    <w:p>
+      <w:pPr>
+        <w:pStyle w:val="Default"/>
+        <w:spacing w:after="23"/>
+        <w:rPr>
+          <w:rFonts w:asciiTheme="minorHAnsi" w:hAnsiTheme="minorHAnsi" w:cstheme="minorHAnsi"/>
+          <w:sz w:val="22"/>
+          <w:szCs w:val="22"/>
+        </w:rPr>
+      </w:pPr>
+      <w:r>
+        <w:rPr>
+          <w:rFonts w:asciiTheme="minorHAnsi" w:hAnsiTheme="minorHAnsi" w:cstheme="minorHAnsi"/>
+          <w:sz w:val="22"/>
+          <w:szCs w:val="22"/>
+        </w:rPr>
+        <w:t>11. Skub ændringer op til din fork</w:t>
+      </w:r>
+    </w:p>
+    <w:p>
+      <w:pPr>
+        <w:pStyle w:val="Default"/>
+        <w:spacing w:after="23"/>
+        <w:rPr>
+          <w:rFonts w:asciiTheme="minorHAnsi" w:hAnsiTheme="minorHAnsi" w:cstheme="minorHAnsi"/>
+          <w:sz w:val="22"/>
+          <w:szCs w:val="22"/>
+        </w:rPr>
+      </w:pPr>
+      <w:r>
+        <w:rPr>
+          <w:rFonts w:asciiTheme="minorHAnsi" w:hAnsiTheme="minorHAnsi" w:cstheme="minorHAnsi"/>
+          <w:sz w:val="22"/>
+          <w:szCs w:val="22"/>
+        </w:rPr>
+        <w:t xml:space="preserve">Når du er færdig med dine </w:t>
+      </w:r>
+      <w:proofErr w:type="gramStart"/>
+      <w:r>
+        <w:rPr>
+          <w:rFonts w:asciiTheme="minorHAnsi" w:hAnsiTheme="minorHAnsi" w:cstheme="minorHAnsi"/>
+          <w:sz w:val="22"/>
+          <w:szCs w:val="22"/>
+        </w:rPr>
+        <w:t>ændringer</w:t>
+      </w:r>
+      <w:proofErr w:type="gramEnd"/>
+      <w:r>
+        <w:rPr>
+          <w:rFonts w:asciiTheme="minorHAnsi" w:hAnsiTheme="minorHAnsi" w:cstheme="minorHAnsi"/>
+          <w:sz w:val="22"/>
+          <w:szCs w:val="22"/>
+        </w:rPr>
+        <w:t xml:space="preserve"> skal de tilføjes, og derefter skubbes op i din fork (kopi) på </w:t>
+      </w:r>
+      <w:proofErr w:type="spellStart"/>
+      <w:r>
+        <w:rPr>
+          <w:rFonts w:asciiTheme="minorHAnsi" w:hAnsiTheme="minorHAnsi" w:cstheme="minorHAnsi"/>
+          <w:sz w:val="22"/>
+          <w:szCs w:val="22"/>
+        </w:rPr>
+        <w:t>Github</w:t>
+      </w:r>
+      <w:proofErr w:type="spellEnd"/>
+      <w:r>
+        <w:rPr>
+          <w:rFonts w:asciiTheme="minorHAnsi" w:hAnsiTheme="minorHAnsi" w:cstheme="minorHAnsi"/>
+          <w:sz w:val="22"/>
+          <w:szCs w:val="22"/>
+        </w:rPr>
+        <w:t>. Det gør du ved at skrive.</w:t>
+      </w:r>
+      <w:r>
+        <w:rPr>
+          <w:rFonts w:asciiTheme="minorHAnsi" w:hAnsiTheme="minorHAnsi" w:cstheme="minorHAnsi"/>
+          <w:sz w:val="22"/>
+          <w:szCs w:val="22"/>
+        </w:rPr>
+        <w:t xml:space="preserve"> </w:t>
+      </w:r>
+    </w:p>
+    <w:p>
+      <w:pPr>
+        <w:pStyle w:val="Default"/>
+        <w:spacing w:after="23"/>
+        <w:rPr>
+          <w:rFonts w:asciiTheme="minorHAnsi" w:hAnsiTheme="minorHAnsi" w:cstheme="minorHAnsi"/>
+          <w:sz w:val="22"/>
+          <w:szCs w:val="22"/>
+        </w:rPr>
+      </w:pPr>
+    </w:p>
+    <w:p>
+      <w:pPr>
+        <w:pStyle w:val="Default"/>
+        <w:spacing w:after="23"/>
+        <w:rPr>
+          <w:rFonts w:asciiTheme="minorHAnsi" w:hAnsiTheme="minorHAnsi" w:cstheme="minorHAnsi"/>
+          <w:sz w:val="22"/>
+          <w:szCs w:val="22"/>
+        </w:rPr>
+      </w:pPr>
+      <w:proofErr w:type="spellStart"/>
+      <w:r>
+        <w:rPr>
+          <w:rFonts w:asciiTheme="minorHAnsi" w:hAnsiTheme="minorHAnsi" w:cstheme="minorHAnsi"/>
+          <w:sz w:val="22"/>
+          <w:szCs w:val="22"/>
+        </w:rPr>
+        <w:t>git</w:t>
+      </w:r>
+      <w:proofErr w:type="spellEnd"/>
+      <w:r>
+        <w:rPr>
+          <w:rFonts w:asciiTheme="minorHAnsi" w:hAnsiTheme="minorHAnsi" w:cstheme="minorHAnsi"/>
+          <w:sz w:val="22"/>
+          <w:szCs w:val="22"/>
+        </w:rPr>
+        <w:t xml:space="preserve"> </w:t>
+      </w:r>
+      <w:proofErr w:type="spellStart"/>
+      <w:proofErr w:type="gramStart"/>
+      <w:r>
+        <w:rPr>
+          <w:rFonts w:asciiTheme="minorHAnsi" w:hAnsiTheme="minorHAnsi" w:cstheme="minorHAnsi"/>
+          <w:sz w:val="22"/>
+          <w:szCs w:val="22"/>
+        </w:rPr>
+        <w:t>add</w:t>
+      </w:r>
+      <w:proofErr w:type="spellEnd"/>
+      <w:r>
+        <w:rPr>
+          <w:rFonts w:asciiTheme="minorHAnsi" w:hAnsiTheme="minorHAnsi" w:cstheme="minorHAnsi"/>
+          <w:sz w:val="22"/>
+          <w:szCs w:val="22"/>
+        </w:rPr>
+        <w:t xml:space="preserve"> .</w:t>
+      </w:r>
+      <w:proofErr w:type="gramEnd"/>
+    </w:p>
+    <w:p>
+      <w:pPr>
+        <w:pStyle w:val="Default"/>
+        <w:spacing w:after="23"/>
+        <w:rPr>
+          <w:rFonts w:asciiTheme="minorHAnsi" w:hAnsiTheme="minorHAnsi" w:cstheme="minorHAnsi"/>
+          <w:sz w:val="22"/>
+          <w:szCs w:val="22"/>
+        </w:rPr>
+      </w:pPr>
+      <w:proofErr w:type="spellStart"/>
+      <w:r>
+        <w:rPr>
+          <w:rFonts w:asciiTheme="minorHAnsi" w:hAnsiTheme="minorHAnsi" w:cstheme="minorHAnsi"/>
+          <w:sz w:val="22"/>
+          <w:szCs w:val="22"/>
+        </w:rPr>
+        <w:t>git</w:t>
+      </w:r>
+      <w:proofErr w:type="spellEnd"/>
+      <w:r>
+        <w:rPr>
+          <w:rFonts w:asciiTheme="minorHAnsi" w:hAnsiTheme="minorHAnsi" w:cstheme="minorHAnsi"/>
+          <w:sz w:val="22"/>
+          <w:szCs w:val="22"/>
+        </w:rPr>
+        <w:t xml:space="preserve"> </w:t>
+      </w:r>
+      <w:proofErr w:type="spellStart"/>
+      <w:r>
+        <w:rPr>
+          <w:rFonts w:asciiTheme="minorHAnsi" w:hAnsiTheme="minorHAnsi" w:cstheme="minorHAnsi"/>
+          <w:sz w:val="22"/>
+          <w:szCs w:val="22"/>
+        </w:rPr>
+        <w:t>commit</w:t>
+      </w:r>
+      <w:proofErr w:type="spellEnd"/>
+      <w:r>
+        <w:rPr>
+          <w:rFonts w:asciiTheme="minorHAnsi" w:hAnsiTheme="minorHAnsi" w:cstheme="minorHAnsi"/>
+          <w:sz w:val="22"/>
+          <w:szCs w:val="22"/>
+        </w:rPr>
+        <w:t xml:space="preserve"> -m </w:t>
+      </w:r>
+      <w:r>
+        <w:rPr>
+          <w:rFonts w:asciiTheme="minorHAnsi" w:hAnsiTheme="minorHAnsi" w:cstheme="minorHAnsi"/>
+          <w:sz w:val="22"/>
+          <w:szCs w:val="22"/>
+        </w:rPr>
+        <w:t>"</w:t>
+      </w:r>
+      <w:r>
+        <w:rPr>
+          <w:rFonts w:asciiTheme="minorHAnsi" w:hAnsiTheme="minorHAnsi" w:cstheme="minorHAnsi"/>
+          <w:sz w:val="22"/>
+          <w:szCs w:val="22"/>
+        </w:rPr>
+        <w:t>EN_KORT_BESKRIVELSE_AF_DET_DU_HAR_ÆNDRET</w:t>
+      </w:r>
+      <w:r>
+        <w:rPr>
+          <w:rFonts w:asciiTheme="minorHAnsi" w:hAnsiTheme="minorHAnsi" w:cstheme="minorHAnsi"/>
+          <w:sz w:val="22"/>
+          <w:szCs w:val="22"/>
+        </w:rPr>
+        <w:t>"</w:t>
+      </w:r>
+    </w:p>
+    <w:p>
+      <w:pPr>
+        <w:pStyle w:val="Default"/>
+        <w:spacing w:after="23"/>
+        <w:rPr>
+          <w:rFonts w:asciiTheme="minorHAnsi" w:hAnsiTheme="minorHAnsi" w:cstheme="minorHAnsi"/>
+          <w:sz w:val="22"/>
+          <w:szCs w:val="22"/>
+        </w:rPr>
+      </w:pPr>
+      <w:proofErr w:type="spellStart"/>
+      <w:r>
+        <w:rPr>
+          <w:rFonts w:asciiTheme="minorHAnsi" w:hAnsiTheme="minorHAnsi" w:cstheme="minorHAnsi"/>
+          <w:sz w:val="22"/>
+          <w:szCs w:val="22"/>
+        </w:rPr>
+        <w:t>git</w:t>
+      </w:r>
+      <w:proofErr w:type="spellEnd"/>
+      <w:r>
+        <w:rPr>
+          <w:rFonts w:asciiTheme="minorHAnsi" w:hAnsiTheme="minorHAnsi" w:cstheme="minorHAnsi"/>
+          <w:sz w:val="22"/>
+          <w:szCs w:val="22"/>
+        </w:rPr>
+        <w:t xml:space="preserve"> push</w:t>
+      </w:r>
+    </w:p>
+    <w:p>
+      <w:pPr>
+        <w:pStyle w:val="Default"/>
+        <w:spacing w:after="23"/>
+        <w:rPr>
+          <w:rFonts w:asciiTheme="minorHAnsi" w:hAnsiTheme="minorHAnsi" w:cstheme="minorHAnsi"/>
+          <w:sz w:val="22"/>
+          <w:szCs w:val="22"/>
+        </w:rPr>
+      </w:pPr>
+    </w:p>
+    <w:p>
+      <w:pPr>
+        <w:pStyle w:val="Default"/>
+        <w:spacing w:after="23"/>
+        <w:rPr>
+          <w:rFonts w:asciiTheme="minorHAnsi" w:hAnsiTheme="minorHAnsi" w:cstheme="minorHAnsi"/>
+          <w:sz w:val="22"/>
+          <w:szCs w:val="22"/>
+        </w:rPr>
+      </w:pPr>
+      <w:proofErr w:type="spellStart"/>
+      <w:proofErr w:type="gramStart"/>
+      <w:r>
+        <w:rPr>
+          <w:rFonts w:asciiTheme="minorHAnsi" w:hAnsiTheme="minorHAnsi" w:cstheme="minorHAnsi"/>
+          <w:sz w:val="22"/>
+          <w:szCs w:val="22"/>
+        </w:rPr>
+        <w:lastRenderedPageBreak/>
+        <w:t>add</w:t>
+      </w:r>
+      <w:proofErr w:type="spellEnd"/>
+      <w:r>
+        <w:rPr>
+          <w:rFonts w:asciiTheme="minorHAnsi" w:hAnsiTheme="minorHAnsi" w:cstheme="minorHAnsi"/>
+          <w:sz w:val="22"/>
+          <w:szCs w:val="22"/>
+        </w:rPr>
+        <w:t xml:space="preserve"> .</w:t>
+      </w:r>
+      <w:proofErr w:type="gramEnd"/>
+      <w:r>
+        <w:rPr>
+          <w:rFonts w:asciiTheme="minorHAnsi" w:hAnsiTheme="minorHAnsi" w:cstheme="minorHAnsi"/>
+          <w:sz w:val="22"/>
+          <w:szCs w:val="22"/>
+        </w:rPr>
+        <w:t xml:space="preserve"> fortæller Git at du vil tilføje alle dine ændringer, og </w:t>
+      </w:r>
+      <w:proofErr w:type="spellStart"/>
+      <w:r>
+        <w:rPr>
+          <w:rFonts w:asciiTheme="minorHAnsi" w:hAnsiTheme="minorHAnsi" w:cstheme="minorHAnsi"/>
+          <w:sz w:val="22"/>
+          <w:szCs w:val="22"/>
+        </w:rPr>
+        <w:t>commit</w:t>
+      </w:r>
+      <w:proofErr w:type="spellEnd"/>
+      <w:r>
+        <w:rPr>
+          <w:rFonts w:asciiTheme="minorHAnsi" w:hAnsiTheme="minorHAnsi" w:cstheme="minorHAnsi"/>
+          <w:sz w:val="22"/>
+          <w:szCs w:val="22"/>
+        </w:rPr>
+        <w:t xml:space="preserve"> tager et snapshot af dine ændringer og tilføjer en besked. Push skubber dine ændringer op til din fork (kopi) på </w:t>
+      </w:r>
+      <w:proofErr w:type="spellStart"/>
+      <w:r>
+        <w:rPr>
+          <w:rFonts w:asciiTheme="minorHAnsi" w:hAnsiTheme="minorHAnsi" w:cstheme="minorHAnsi"/>
+          <w:sz w:val="22"/>
+          <w:szCs w:val="22"/>
+        </w:rPr>
+        <w:t>Github</w:t>
+      </w:r>
+      <w:proofErr w:type="spellEnd"/>
+      <w:r>
+        <w:rPr>
+          <w:rFonts w:asciiTheme="minorHAnsi" w:hAnsiTheme="minorHAnsi" w:cstheme="minorHAnsi"/>
+          <w:sz w:val="22"/>
+          <w:szCs w:val="22"/>
+        </w:rPr>
+        <w:t>.</w:t>
+      </w:r>
+    </w:p>
+    <w:p>
+      <w:pPr>
+        <w:pStyle w:val="Default"/>
+        <w:spacing w:after="23"/>
+        <w:rPr>
+          <w:rFonts w:asciiTheme="minorHAnsi" w:hAnsiTheme="minorHAnsi" w:cstheme="minorHAnsi"/>
+          <w:sz w:val="22"/>
+          <w:szCs w:val="22"/>
+        </w:rPr>
+      </w:pPr>
+    </w:p>
+    <w:p>
+      <w:pPr>
+        <w:pStyle w:val="Default"/>
+        <w:spacing w:after="23"/>
+        <w:rPr>
+          <w:rFonts w:asciiTheme="minorHAnsi" w:hAnsiTheme="minorHAnsi" w:cstheme="minorHAnsi"/>
+          <w:sz w:val="22"/>
+          <w:szCs w:val="22"/>
+        </w:rPr>
+      </w:pPr>
+      <w:r>
+        <w:rPr>
+          <w:rFonts w:asciiTheme="minorHAnsi" w:hAnsiTheme="minorHAnsi" w:cstheme="minorHAnsi"/>
+          <w:sz w:val="22"/>
+          <w:szCs w:val="22"/>
+        </w:rPr>
+        <w:t xml:space="preserve">12. Lav et </w:t>
+      </w:r>
+      <w:proofErr w:type="spellStart"/>
+      <w:r>
+        <w:rPr>
+          <w:rFonts w:asciiTheme="minorHAnsi" w:hAnsiTheme="minorHAnsi" w:cstheme="minorHAnsi"/>
+          <w:sz w:val="22"/>
+          <w:szCs w:val="22"/>
+        </w:rPr>
+        <w:t>pull</w:t>
+      </w:r>
+      <w:proofErr w:type="spellEnd"/>
+      <w:r>
+        <w:rPr>
+          <w:rFonts w:asciiTheme="minorHAnsi" w:hAnsiTheme="minorHAnsi" w:cstheme="minorHAnsi"/>
+          <w:sz w:val="22"/>
+          <w:szCs w:val="22"/>
+        </w:rPr>
+        <w:t xml:space="preserve"> </w:t>
+      </w:r>
+      <w:proofErr w:type="spellStart"/>
+      <w:r>
+        <w:rPr>
+          <w:rFonts w:asciiTheme="minorHAnsi" w:hAnsiTheme="minorHAnsi" w:cstheme="minorHAnsi"/>
+          <w:sz w:val="22"/>
+          <w:szCs w:val="22"/>
+        </w:rPr>
+        <w:t>request</w:t>
+      </w:r>
+      <w:proofErr w:type="spellEnd"/>
+    </w:p>
+    <w:p>
+      <w:pPr>
+        <w:pStyle w:val="Default"/>
+        <w:spacing w:after="23"/>
+        <w:rPr>
+          <w:rFonts w:asciiTheme="minorHAnsi" w:hAnsiTheme="minorHAnsi" w:cstheme="minorHAnsi"/>
+          <w:sz w:val="22"/>
+          <w:szCs w:val="22"/>
+        </w:rPr>
+      </w:pPr>
+      <w:r>
+        <w:rPr>
+          <w:rFonts w:asciiTheme="minorHAnsi" w:hAnsiTheme="minorHAnsi" w:cstheme="minorHAnsi"/>
+          <w:sz w:val="22"/>
+          <w:szCs w:val="22"/>
+        </w:rPr>
+        <w:t xml:space="preserve">Vi skal nu have ændringerne videre over i </w:t>
+      </w:r>
+      <w:proofErr w:type="spellStart"/>
+      <w:r>
+        <w:rPr>
+          <w:rFonts w:asciiTheme="minorHAnsi" w:hAnsiTheme="minorHAnsi" w:cstheme="minorHAnsi"/>
+          <w:sz w:val="22"/>
+          <w:szCs w:val="22"/>
+        </w:rPr>
+        <w:t>Mapcentia’s</w:t>
+      </w:r>
+      <w:proofErr w:type="spellEnd"/>
+      <w:r>
+        <w:rPr>
+          <w:rFonts w:asciiTheme="minorHAnsi" w:hAnsiTheme="minorHAnsi" w:cstheme="minorHAnsi"/>
+          <w:sz w:val="22"/>
+          <w:szCs w:val="22"/>
+        </w:rPr>
+        <w:t xml:space="preserve"> </w:t>
+      </w:r>
+      <w:proofErr w:type="spellStart"/>
+      <w:r>
+        <w:rPr>
+          <w:rFonts w:asciiTheme="minorHAnsi" w:hAnsiTheme="minorHAnsi" w:cstheme="minorHAnsi"/>
+          <w:sz w:val="22"/>
+          <w:szCs w:val="22"/>
+        </w:rPr>
+        <w:t>Vidi</w:t>
+      </w:r>
+      <w:proofErr w:type="spellEnd"/>
+      <w:r>
+        <w:rPr>
+          <w:rFonts w:asciiTheme="minorHAnsi" w:hAnsiTheme="minorHAnsi" w:cstheme="minorHAnsi"/>
+          <w:sz w:val="22"/>
+          <w:szCs w:val="22"/>
+        </w:rPr>
+        <w:t xml:space="preserve"> repository. Så går over til din </w:t>
+      </w:r>
+      <w:proofErr w:type="spellStart"/>
+      <w:r>
+        <w:rPr>
+          <w:rFonts w:asciiTheme="minorHAnsi" w:hAnsiTheme="minorHAnsi" w:cstheme="minorHAnsi"/>
+          <w:sz w:val="22"/>
+          <w:szCs w:val="22"/>
+        </w:rPr>
+        <w:t>Vidi</w:t>
+      </w:r>
+      <w:proofErr w:type="spellEnd"/>
+      <w:r>
+        <w:rPr>
+          <w:rFonts w:asciiTheme="minorHAnsi" w:hAnsiTheme="minorHAnsi" w:cstheme="minorHAnsi"/>
+          <w:sz w:val="22"/>
+          <w:szCs w:val="22"/>
+        </w:rPr>
+        <w:t xml:space="preserve"> fork (kopi) på </w:t>
+      </w:r>
+      <w:proofErr w:type="spellStart"/>
+      <w:r>
+        <w:rPr>
+          <w:rFonts w:asciiTheme="minorHAnsi" w:hAnsiTheme="minorHAnsi" w:cstheme="minorHAnsi"/>
+          <w:sz w:val="22"/>
+          <w:szCs w:val="22"/>
+        </w:rPr>
+        <w:t>Github</w:t>
+      </w:r>
+      <w:proofErr w:type="spellEnd"/>
+      <w:r>
+        <w:rPr>
+          <w:rFonts w:asciiTheme="minorHAnsi" w:hAnsiTheme="minorHAnsi" w:cstheme="minorHAnsi"/>
+          <w:sz w:val="22"/>
+          <w:szCs w:val="22"/>
+        </w:rPr>
+        <w:t>. Klik på ”</w:t>
+      </w:r>
+      <w:proofErr w:type="spellStart"/>
+      <w:r>
+        <w:rPr>
+          <w:rFonts w:asciiTheme="minorHAnsi" w:hAnsiTheme="minorHAnsi" w:cstheme="minorHAnsi"/>
+          <w:sz w:val="22"/>
+          <w:szCs w:val="22"/>
+        </w:rPr>
+        <w:t>Contribute</w:t>
+      </w:r>
+      <w:proofErr w:type="spellEnd"/>
+      <w:r>
+        <w:rPr>
+          <w:rFonts w:asciiTheme="minorHAnsi" w:hAnsiTheme="minorHAnsi" w:cstheme="minorHAnsi"/>
+          <w:sz w:val="22"/>
+          <w:szCs w:val="22"/>
+        </w:rPr>
+        <w:t xml:space="preserve">” og derefter på ”Open a </w:t>
+      </w:r>
+      <w:proofErr w:type="spellStart"/>
+      <w:r>
+        <w:rPr>
+          <w:rFonts w:asciiTheme="minorHAnsi" w:hAnsiTheme="minorHAnsi" w:cstheme="minorHAnsi"/>
+          <w:sz w:val="22"/>
+          <w:szCs w:val="22"/>
+        </w:rPr>
+        <w:t>pull</w:t>
+      </w:r>
+      <w:proofErr w:type="spellEnd"/>
+      <w:r>
+        <w:rPr>
+          <w:rFonts w:asciiTheme="minorHAnsi" w:hAnsiTheme="minorHAnsi" w:cstheme="minorHAnsi"/>
+          <w:sz w:val="22"/>
+          <w:szCs w:val="22"/>
+        </w:rPr>
+        <w:t xml:space="preserve"> </w:t>
+      </w:r>
+      <w:proofErr w:type="spellStart"/>
+      <w:r>
+        <w:rPr>
+          <w:rFonts w:asciiTheme="minorHAnsi" w:hAnsiTheme="minorHAnsi" w:cstheme="minorHAnsi"/>
+          <w:sz w:val="22"/>
+          <w:szCs w:val="22"/>
+        </w:rPr>
+        <w:t>request</w:t>
+      </w:r>
+      <w:proofErr w:type="spellEnd"/>
+      <w:r>
+        <w:rPr>
+          <w:rFonts w:asciiTheme="minorHAnsi" w:hAnsiTheme="minorHAnsi" w:cstheme="minorHAnsi"/>
+          <w:sz w:val="22"/>
+          <w:szCs w:val="22"/>
+        </w:rPr>
+        <w:t>”.</w:t>
+      </w:r>
+    </w:p>
+    <w:p>
+      <w:pPr>
+        <w:pStyle w:val="Default"/>
+        <w:spacing w:after="23"/>
+        <w:rPr>
+          <w:rFonts w:asciiTheme="minorHAnsi" w:hAnsiTheme="minorHAnsi" w:cstheme="minorHAnsi"/>
+          <w:sz w:val="22"/>
+          <w:szCs w:val="22"/>
+        </w:rPr>
+      </w:pPr>
+    </w:p>
+    <w:p>
+      <w:pPr>
+        <w:pStyle w:val="Default"/>
+        <w:spacing w:after="23"/>
+        <w:rPr>
+          <w:rFonts w:asciiTheme="minorHAnsi" w:hAnsiTheme="minorHAnsi" w:cstheme="minorHAnsi"/>
+          <w:sz w:val="22"/>
+          <w:szCs w:val="22"/>
+        </w:rPr>
+      </w:pPr>
+      <w:r>
+        <w:rPr>
+          <w:rFonts w:asciiTheme="minorHAnsi" w:hAnsiTheme="minorHAnsi" w:cstheme="minorHAnsi"/>
+          <w:sz w:val="22"/>
+          <w:szCs w:val="22"/>
+        </w:rPr>
+        <w:t xml:space="preserve">Du vil nu se en side, hvor du kan se forskellen på din fork og </w:t>
+      </w:r>
+      <w:proofErr w:type="spellStart"/>
+      <w:r>
+        <w:rPr>
+          <w:rFonts w:asciiTheme="minorHAnsi" w:hAnsiTheme="minorHAnsi" w:cstheme="minorHAnsi"/>
+          <w:sz w:val="22"/>
+          <w:szCs w:val="22"/>
+        </w:rPr>
+        <w:t>Mapcentia’s</w:t>
+      </w:r>
+      <w:proofErr w:type="spellEnd"/>
+      <w:r>
+        <w:rPr>
+          <w:rFonts w:asciiTheme="minorHAnsi" w:hAnsiTheme="minorHAnsi" w:cstheme="minorHAnsi"/>
+          <w:sz w:val="22"/>
+          <w:szCs w:val="22"/>
+        </w:rPr>
+        <w:t xml:space="preserve"> repository. Klik på ”</w:t>
+      </w:r>
+      <w:proofErr w:type="spellStart"/>
+      <w:r>
+        <w:rPr>
+          <w:rFonts w:asciiTheme="minorHAnsi" w:hAnsiTheme="minorHAnsi" w:cstheme="minorHAnsi"/>
+          <w:sz w:val="22"/>
+          <w:szCs w:val="22"/>
+        </w:rPr>
+        <w:t>Create</w:t>
+      </w:r>
+      <w:proofErr w:type="spellEnd"/>
+      <w:r>
+        <w:rPr>
+          <w:rFonts w:asciiTheme="minorHAnsi" w:hAnsiTheme="minorHAnsi" w:cstheme="minorHAnsi"/>
+          <w:sz w:val="22"/>
+          <w:szCs w:val="22"/>
+        </w:rPr>
+        <w:t xml:space="preserve"> </w:t>
+      </w:r>
+      <w:proofErr w:type="spellStart"/>
+      <w:r>
+        <w:rPr>
+          <w:rFonts w:asciiTheme="minorHAnsi" w:hAnsiTheme="minorHAnsi" w:cstheme="minorHAnsi"/>
+          <w:sz w:val="22"/>
+          <w:szCs w:val="22"/>
+        </w:rPr>
+        <w:t>pull</w:t>
+      </w:r>
+      <w:proofErr w:type="spellEnd"/>
+      <w:r>
+        <w:rPr>
+          <w:rFonts w:asciiTheme="minorHAnsi" w:hAnsiTheme="minorHAnsi" w:cstheme="minorHAnsi"/>
+          <w:sz w:val="22"/>
+          <w:szCs w:val="22"/>
+        </w:rPr>
+        <w:t xml:space="preserve"> </w:t>
+      </w:r>
+      <w:proofErr w:type="spellStart"/>
+      <w:r>
+        <w:rPr>
+          <w:rFonts w:asciiTheme="minorHAnsi" w:hAnsiTheme="minorHAnsi" w:cstheme="minorHAnsi"/>
+          <w:sz w:val="22"/>
+          <w:szCs w:val="22"/>
+        </w:rPr>
+        <w:t>request</w:t>
+      </w:r>
+      <w:proofErr w:type="spellEnd"/>
+      <w:r>
+        <w:rPr>
+          <w:rFonts w:asciiTheme="minorHAnsi" w:hAnsiTheme="minorHAnsi" w:cstheme="minorHAnsi"/>
+          <w:sz w:val="22"/>
+          <w:szCs w:val="22"/>
+        </w:rPr>
+        <w:t>”</w:t>
+      </w:r>
+      <w:r>
+        <w:rPr>
+          <w:rFonts w:asciiTheme="minorHAnsi" w:hAnsiTheme="minorHAnsi" w:cstheme="minorHAnsi"/>
+          <w:sz w:val="22"/>
+          <w:szCs w:val="22"/>
+        </w:rPr>
+        <w:t>.</w:t>
+      </w:r>
+    </w:p>
+    <w:p>
+      <w:pPr>
+        <w:pStyle w:val="Default"/>
+        <w:spacing w:after="23"/>
+        <w:rPr>
+          <w:rFonts w:asciiTheme="minorHAnsi" w:hAnsiTheme="minorHAnsi" w:cstheme="minorHAnsi"/>
+          <w:sz w:val="22"/>
+          <w:szCs w:val="22"/>
+        </w:rPr>
+      </w:pPr>
+    </w:p>
+    <w:p>
+      <w:pPr>
+        <w:pStyle w:val="Default"/>
+        <w:spacing w:after="23"/>
+        <w:rPr>
+          <w:rFonts w:asciiTheme="minorHAnsi" w:hAnsiTheme="minorHAnsi" w:cstheme="minorHAnsi"/>
+          <w:sz w:val="22"/>
+          <w:szCs w:val="22"/>
+        </w:rPr>
+      </w:pPr>
+      <w:r>
+        <w:rPr>
+          <w:rFonts w:asciiTheme="minorHAnsi" w:hAnsiTheme="minorHAnsi" w:cstheme="minorHAnsi"/>
+          <w:sz w:val="22"/>
+          <w:szCs w:val="22"/>
+        </w:rPr>
+        <w:t xml:space="preserve">Herefter kommer du til en side, hvor du kan skrive en titel og beskrivelse. Skriv </w:t>
+      </w:r>
+      <w:r>
+        <w:rPr>
+          <w:rFonts w:asciiTheme="minorHAnsi" w:hAnsiTheme="minorHAnsi" w:cstheme="minorHAnsi"/>
+          <w:sz w:val="22"/>
+          <w:szCs w:val="22"/>
+        </w:rPr>
+        <w:t xml:space="preserve">en titel og </w:t>
+      </w:r>
+      <w:r>
+        <w:rPr>
+          <w:rFonts w:asciiTheme="minorHAnsi" w:hAnsiTheme="minorHAnsi" w:cstheme="minorHAnsi"/>
+          <w:sz w:val="22"/>
+          <w:szCs w:val="22"/>
+        </w:rPr>
+        <w:t>en kort beskrivelse af, hvad du har tilføjet/ændret. Derefter klikker du på ”</w:t>
+      </w:r>
+      <w:proofErr w:type="spellStart"/>
+      <w:r>
+        <w:rPr>
+          <w:rFonts w:asciiTheme="minorHAnsi" w:hAnsiTheme="minorHAnsi" w:cstheme="minorHAnsi"/>
+          <w:sz w:val="22"/>
+          <w:szCs w:val="22"/>
+        </w:rPr>
+        <w:t>Create</w:t>
+      </w:r>
+      <w:proofErr w:type="spellEnd"/>
+      <w:r>
+        <w:rPr>
+          <w:rFonts w:asciiTheme="minorHAnsi" w:hAnsiTheme="minorHAnsi" w:cstheme="minorHAnsi"/>
+          <w:sz w:val="22"/>
+          <w:szCs w:val="22"/>
+        </w:rPr>
+        <w:t xml:space="preserve"> </w:t>
+      </w:r>
+      <w:proofErr w:type="spellStart"/>
+      <w:r>
+        <w:rPr>
+          <w:rFonts w:asciiTheme="minorHAnsi" w:hAnsiTheme="minorHAnsi" w:cstheme="minorHAnsi"/>
+          <w:sz w:val="22"/>
+          <w:szCs w:val="22"/>
+        </w:rPr>
+        <w:t>pull</w:t>
+      </w:r>
+      <w:proofErr w:type="spellEnd"/>
+      <w:r>
+        <w:rPr>
+          <w:rFonts w:asciiTheme="minorHAnsi" w:hAnsiTheme="minorHAnsi" w:cstheme="minorHAnsi"/>
+          <w:sz w:val="22"/>
+          <w:szCs w:val="22"/>
+        </w:rPr>
+        <w:t xml:space="preserve"> </w:t>
+      </w:r>
+      <w:proofErr w:type="spellStart"/>
+      <w:r>
+        <w:rPr>
+          <w:rFonts w:asciiTheme="minorHAnsi" w:hAnsiTheme="minorHAnsi" w:cstheme="minorHAnsi"/>
+          <w:sz w:val="22"/>
+          <w:szCs w:val="22"/>
+        </w:rPr>
+        <w:t>request</w:t>
+      </w:r>
+      <w:proofErr w:type="spellEnd"/>
+      <w:r>
+        <w:rPr>
+          <w:rFonts w:asciiTheme="minorHAnsi" w:hAnsiTheme="minorHAnsi" w:cstheme="minorHAnsi"/>
+          <w:sz w:val="22"/>
+          <w:szCs w:val="22"/>
+        </w:rPr>
+        <w:t>”.</w:t>
+      </w:r>
+    </w:p>
+    <w:p>
+      <w:pPr>
+        <w:pStyle w:val="Default"/>
+        <w:spacing w:after="23"/>
+        <w:rPr>
+          <w:rFonts w:asciiTheme="minorHAnsi" w:hAnsiTheme="minorHAnsi" w:cstheme="minorHAnsi"/>
+          <w:sz w:val="22"/>
+          <w:szCs w:val="22"/>
+        </w:rPr>
+      </w:pPr>
+    </w:p>
+    <w:p>
+      <w:pPr>
+        <w:pStyle w:val="Default"/>
+        <w:spacing w:after="23"/>
+        <w:rPr>
+          <w:rFonts w:asciiTheme="minorHAnsi" w:hAnsiTheme="minorHAnsi" w:cstheme="minorHAnsi"/>
+          <w:sz w:val="22"/>
+          <w:szCs w:val="22"/>
+        </w:rPr>
+      </w:pPr>
+      <w:r>
+        <w:rPr>
+          <w:rFonts w:asciiTheme="minorHAnsi" w:hAnsiTheme="minorHAnsi" w:cstheme="minorHAnsi"/>
+          <w:sz w:val="22"/>
+          <w:szCs w:val="22"/>
+        </w:rPr>
+        <w:t xml:space="preserve">Det er nu op til Martin at acceptere dit </w:t>
+      </w:r>
+      <w:proofErr w:type="spellStart"/>
+      <w:r>
+        <w:rPr>
+          <w:rFonts w:asciiTheme="minorHAnsi" w:hAnsiTheme="minorHAnsi" w:cstheme="minorHAnsi"/>
+          <w:sz w:val="22"/>
+          <w:szCs w:val="22"/>
+        </w:rPr>
+        <w:t>pull</w:t>
+      </w:r>
+      <w:proofErr w:type="spellEnd"/>
+      <w:r>
+        <w:rPr>
+          <w:rFonts w:asciiTheme="minorHAnsi" w:hAnsiTheme="minorHAnsi" w:cstheme="minorHAnsi"/>
+          <w:sz w:val="22"/>
+          <w:szCs w:val="22"/>
+        </w:rPr>
+        <w:t xml:space="preserve"> </w:t>
+      </w:r>
+      <w:proofErr w:type="spellStart"/>
+      <w:r>
+        <w:rPr>
+          <w:rFonts w:asciiTheme="minorHAnsi" w:hAnsiTheme="minorHAnsi" w:cstheme="minorHAnsi"/>
+          <w:sz w:val="22"/>
+          <w:szCs w:val="22"/>
+        </w:rPr>
+        <w:t>request</w:t>
+      </w:r>
+      <w:proofErr w:type="spellEnd"/>
+      <w:r>
+        <w:rPr>
+          <w:rFonts w:asciiTheme="minorHAnsi" w:hAnsiTheme="minorHAnsi" w:cstheme="minorHAnsi"/>
+          <w:sz w:val="22"/>
+          <w:szCs w:val="22"/>
+        </w:rPr>
+        <w:t xml:space="preserve">. Når Martin har accepteret dit </w:t>
+      </w:r>
+      <w:proofErr w:type="spellStart"/>
+      <w:r>
+        <w:rPr>
+          <w:rFonts w:asciiTheme="minorHAnsi" w:hAnsiTheme="minorHAnsi" w:cstheme="minorHAnsi"/>
+          <w:sz w:val="22"/>
+          <w:szCs w:val="22"/>
+        </w:rPr>
+        <w:t>pull</w:t>
+      </w:r>
+      <w:proofErr w:type="spellEnd"/>
+      <w:r>
+        <w:rPr>
+          <w:rFonts w:asciiTheme="minorHAnsi" w:hAnsiTheme="minorHAnsi" w:cstheme="minorHAnsi"/>
+          <w:sz w:val="22"/>
+          <w:szCs w:val="22"/>
+        </w:rPr>
+        <w:t xml:space="preserve"> </w:t>
+      </w:r>
+      <w:proofErr w:type="spellStart"/>
+      <w:r>
+        <w:rPr>
+          <w:rFonts w:asciiTheme="minorHAnsi" w:hAnsiTheme="minorHAnsi" w:cstheme="minorHAnsi"/>
+          <w:sz w:val="22"/>
+          <w:szCs w:val="22"/>
+        </w:rPr>
+        <w:t>request</w:t>
+      </w:r>
+      <w:proofErr w:type="spellEnd"/>
+      <w:r>
+        <w:rPr>
+          <w:rFonts w:asciiTheme="minorHAnsi" w:hAnsiTheme="minorHAnsi" w:cstheme="minorHAnsi"/>
+          <w:sz w:val="22"/>
+          <w:szCs w:val="22"/>
+        </w:rPr>
+        <w:t xml:space="preserve"> så husk at synkronisere din fork.</w:t>
+      </w:r>
+    </w:p>
+    <w:p>
+      <w:pPr>
+        <w:pStyle w:val="Default"/>
+        <w:spacing w:after="23"/>
+        <w:rPr>
+          <w:rFonts w:asciiTheme="minorHAnsi" w:hAnsiTheme="minorHAnsi" w:cstheme="minorHAnsi"/>
+          <w:sz w:val="22"/>
+          <w:szCs w:val="22"/>
+        </w:rPr>
+      </w:pPr>
+    </w:p>
+    <w:p>
+      <w:pPr>
+        <w:pStyle w:val="Default"/>
+        <w:spacing w:after="23"/>
+        <w:rPr>
+          <w:rFonts w:asciiTheme="minorHAnsi" w:hAnsiTheme="minorHAnsi" w:cstheme="minorHAnsi"/>
+          <w:b/>
+          <w:bCs/>
+          <w:sz w:val="22"/>
+          <w:szCs w:val="22"/>
+        </w:rPr>
+      </w:pPr>
+      <w:r>
+        <w:rPr>
+          <w:rFonts w:asciiTheme="minorHAnsi" w:hAnsiTheme="minorHAnsi" w:cstheme="minorHAnsi"/>
+          <w:b/>
+          <w:bCs/>
+          <w:sz w:val="22"/>
+          <w:szCs w:val="22"/>
+        </w:rPr>
+        <w:t>Opsummering</w:t>
+      </w:r>
+    </w:p>
+    <w:p>
+      <w:pPr>
+        <w:pStyle w:val="Default"/>
+        <w:spacing w:after="23"/>
+        <w:rPr>
+          <w:rFonts w:asciiTheme="minorHAnsi" w:hAnsiTheme="minorHAnsi" w:cstheme="minorHAnsi"/>
+          <w:sz w:val="22"/>
+          <w:szCs w:val="22"/>
+        </w:rPr>
+      </w:pPr>
+      <w:r>
+        <w:rPr>
+          <w:rFonts w:asciiTheme="minorHAnsi" w:hAnsiTheme="minorHAnsi" w:cstheme="minorHAnsi"/>
+          <w:sz w:val="22"/>
+          <w:szCs w:val="22"/>
+        </w:rPr>
+        <w:t xml:space="preserve">Nogen ting skal gøres en gang og andre ting skal gøres hver gang du vil tilføje noget nyt. Så punkt 1 til 6 skal gøres en gang, og punkt 7 til 12 gøres hver gang du vil tilføje ny dokumentation. </w:t>
+      </w:r>
+    </w:p>
+    <w:p>
+      <w:pPr>
+        <w:pStyle w:val="Default"/>
+        <w:spacing w:after="23"/>
+        <w:rPr>
+          <w:rFonts w:asciiTheme="minorHAnsi" w:hAnsiTheme="minorHAnsi" w:cstheme="minorHAnsi"/>
+          <w:sz w:val="22"/>
+          <w:szCs w:val="22"/>
+        </w:rPr>
+      </w:pPr>
+    </w:p>
+    <w:p>
+      <w:pPr>
+        <w:pStyle w:val="Default"/>
+        <w:spacing w:after="23"/>
+        <w:rPr>
+          <w:rFonts w:asciiTheme="minorHAnsi" w:hAnsiTheme="minorHAnsi" w:cstheme="minorHAnsi"/>
+          <w:sz w:val="22"/>
+          <w:szCs w:val="22"/>
+        </w:rPr>
+      </w:pPr>
+      <w:r>
+        <w:rPr>
+          <w:rFonts w:asciiTheme="minorHAnsi" w:hAnsiTheme="minorHAnsi" w:cstheme="minorHAnsi"/>
+          <w:sz w:val="22"/>
+          <w:szCs w:val="22"/>
+        </w:rPr>
+        <w:t>Vær opmærksom på at dokumentation findes i den mappe, der hedder docs.</w:t>
+      </w:r>
+    </w:p>
+    <w:p>
+      <w:pPr>
+        <w:pStyle w:val="Default"/>
+        <w:spacing w:after="23"/>
+        <w:rPr>
+          <w:rFonts w:asciiTheme="minorHAnsi" w:hAnsiTheme="minorHAnsi" w:cstheme="minorHAnsi"/>
+          <w:sz w:val="22"/>
+          <w:szCs w:val="22"/>
+        </w:rPr>
+      </w:pPr>
+    </w:p>
+    <w:p>
+      <w:pPr>
         <w:pStyle w:val="vidiheading2"/>
       </w:pPr>
       <w:bookmarkStart w:id="5" w:name="_Toc156458689"/>
@@ -2795,6 +5512,7 @@
           <w:sz w:val="22"/>
           <w:szCs w:val="22"/>
         </w:rPr>
+        <w:lastRenderedPageBreak/>
         <w:t xml:space="preserve">Der er også et stort afsnit om lagopsætning fra GC2 under </w:t>
       </w:r>
       <w:proofErr w:type="spellStart"/>
@@ -3027,7 +5745,6 @@
           <w:sz w:val="22"/>
           <w:szCs w:val="22"/>
         </w:rPr>
-        <w:lastRenderedPageBreak/>
         <w:t> </w:t>
       </w:r>
     </w:p>
@@ -3670,20 +6387,16 @@
           <w:rFonts w:ascii="Calibri" w:hAnsi="Calibri" w:cs="Calibri"/>
           <w:sz w:val="22"/>
           <w:szCs w:val="22"/>
-          <w:lang w:val="en-US"/>
-        </w:rPr>
-      </w:pPr>
-      <w:proofErr w:type="spellStart"/>
-      <w:r>
-        <w:rPr>
-          <w:rFonts w:ascii="Calibri" w:hAnsi="Calibri" w:cs="Calibri"/>
-          <w:sz w:val="22"/>
-          <w:szCs w:val="22"/>
-          <w:lang w:val="en-US"/>
+        </w:rPr>
+      </w:pPr>
+      <w:r>
+        <w:rPr>
+          <w:rFonts w:ascii="Calibri" w:hAnsi="Calibri" w:cs="Calibri"/>
+          <w:sz w:val="22"/>
+          <w:szCs w:val="22"/>
         </w:rPr>
         <w:t>Indstillinger</w:t>
       </w:r>
-      <w:proofErr w:type="spellEnd"/>
     </w:p>
     <w:p>
       <w:pPr>
@@ -3694,17 +6407,25 @@
           <w:rFonts w:ascii="Calibri" w:hAnsi="Calibri" w:cs="Calibri"/>
           <w:sz w:val="22"/>
           <w:szCs w:val="22"/>
-          <w:lang w:val="en-US"/>
-        </w:rPr>
-      </w:pPr>
-      <w:r>
-        <w:rPr>
-          <w:rFonts w:ascii="Calibri" w:hAnsi="Calibri" w:cs="Calibri"/>
-          <w:sz w:val="22"/>
-          <w:szCs w:val="22"/>
-          <w:lang w:val="en-US"/>
-        </w:rPr>
-        <w:t>Tile cache</w:t>
+        </w:rPr>
+      </w:pPr>
+      <w:proofErr w:type="spellStart"/>
+      <w:r>
+        <w:rPr>
+          <w:rFonts w:ascii="Calibri" w:hAnsi="Calibri" w:cs="Calibri"/>
+          <w:sz w:val="22"/>
+          <w:szCs w:val="22"/>
+        </w:rPr>
+        <w:t>Tile</w:t>
+      </w:r>
+      <w:proofErr w:type="spellEnd"/>
+      <w:r>
+        <w:rPr>
+          <w:rFonts w:ascii="Calibri" w:hAnsi="Calibri" w:cs="Calibri"/>
+          <w:sz w:val="22"/>
+          <w:szCs w:val="22"/>
+        </w:rPr>
+        <w:t xml:space="preserve"> cache</w:t>
       </w:r>
     </w:p>
     <w:p>
@@ -3716,20 +6437,16 @@
           <w:rFonts w:ascii="Calibri" w:hAnsi="Calibri" w:cs="Calibri"/>
           <w:sz w:val="22"/>
           <w:szCs w:val="22"/>
-          <w:lang w:val="en-US"/>
-        </w:rPr>
-      </w:pPr>
-      <w:proofErr w:type="spellStart"/>
-      <w:r>
-        <w:rPr>
-          <w:rFonts w:ascii="Calibri" w:hAnsi="Calibri" w:cs="Calibri"/>
-          <w:sz w:val="22"/>
-          <w:szCs w:val="22"/>
-          <w:lang w:val="en-US"/>
+        </w:rPr>
+      </w:pPr>
+      <w:r>
+        <w:rPr>
+          <w:rFonts w:ascii="Calibri" w:hAnsi="Calibri" w:cs="Calibri"/>
+          <w:sz w:val="22"/>
+          <w:szCs w:val="22"/>
         </w:rPr>
         <w:t>Signatur</w:t>
       </w:r>
-      <w:proofErr w:type="spellEnd"/>
     </w:p>
     <w:p>
       <w:pPr>
@@ -3740,18 +6457,18 @@
           <w:rFonts w:ascii="Calibri" w:hAnsi="Calibri" w:cs="Calibri"/>
           <w:sz w:val="22"/>
           <w:szCs w:val="22"/>
-          <w:lang w:val="en-US"/>
-        </w:rPr>
-      </w:pPr>
-      <w:r>
-        <w:rPr>
-          <w:rFonts w:ascii="Calibri" w:hAnsi="Calibri" w:cs="Calibri"/>
-          <w:sz w:val="22"/>
-          <w:szCs w:val="22"/>
-          <w:lang w:val="en-US"/>
+        </w:rPr>
+      </w:pPr>
+      <w:proofErr w:type="spellStart"/>
+      <w:r>
+        <w:rPr>
+          <w:rFonts w:ascii="Calibri" w:hAnsi="Calibri" w:cs="Calibri"/>
+          <w:sz w:val="22"/>
+          <w:szCs w:val="22"/>
         </w:rPr>
         <w:t>expressions</w:t>
       </w:r>
+      <w:proofErr w:type="spellEnd"/>
     </w:p>
     <w:p>
       <w:pPr>
@@ -3762,15 +6479,13 @@
           <w:rFonts w:ascii="Calibri" w:hAnsi="Calibri" w:cs="Calibri"/>
           <w:sz w:val="22"/>
           <w:szCs w:val="22"/>
-          <w:lang w:val="en-US"/>
-        </w:rPr>
-      </w:pPr>
-      <w:r>
-        <w:rPr>
-          <w:rFonts w:ascii="Calibri" w:hAnsi="Calibri" w:cs="Calibri"/>
-          <w:sz w:val="22"/>
-          <w:szCs w:val="22"/>
-          <w:lang w:val="en-US"/>
+        </w:rPr>
+      </w:pPr>
+      <w:r>
+        <w:rPr>
+          <w:rFonts w:ascii="Calibri" w:hAnsi="Calibri" w:cs="Calibri"/>
+          <w:sz w:val="22"/>
+          <w:szCs w:val="22"/>
         </w:rPr>
         <w:t>Base</w:t>
       </w:r>
@@ -3784,15 +6499,13 @@
           <w:rFonts w:ascii="Calibri" w:hAnsi="Calibri" w:cs="Calibri"/>
           <w:sz w:val="22"/>
           <w:szCs w:val="22"/>
-          <w:lang w:val="en-US"/>
-        </w:rPr>
-      </w:pPr>
-      <w:r>
-        <w:rPr>
-          <w:rFonts w:ascii="Calibri" w:hAnsi="Calibri" w:cs="Calibri"/>
-          <w:sz w:val="22"/>
-          <w:szCs w:val="22"/>
-          <w:lang w:val="en-US"/>
+        </w:rPr>
+      </w:pPr>
+      <w:r>
+        <w:rPr>
+          <w:rFonts w:ascii="Calibri" w:hAnsi="Calibri" w:cs="Calibri"/>
+          <w:sz w:val="22"/>
+          <w:szCs w:val="22"/>
         </w:rPr>
         <w:t>Symbols</w:t>
       </w:r>
@@ -3806,15 +6519,13 @@
           <w:rFonts w:ascii="Calibri" w:hAnsi="Calibri" w:cs="Calibri"/>
           <w:sz w:val="22"/>
           <w:szCs w:val="22"/>
-          <w:lang w:val="en-US"/>
-        </w:rPr>
-      </w:pPr>
-      <w:r>
-        <w:rPr>
-          <w:rFonts w:ascii="Calibri" w:hAnsi="Calibri" w:cs="Calibri"/>
-          <w:sz w:val="22"/>
-          <w:szCs w:val="22"/>
-          <w:lang w:val="en-US"/>
+        </w:rPr>
+      </w:pPr>
+      <w:r>
+        <w:rPr>
+          <w:rFonts w:ascii="Calibri" w:hAnsi="Calibri" w:cs="Calibri"/>
+          <w:sz w:val="22"/>
+          <w:szCs w:val="22"/>
         </w:rPr>
         <w:t>Labels</w:t>
       </w:r>
@@ -3828,29 +6539,26 @@
           <w:rFonts w:ascii="Calibri" w:hAnsi="Calibri" w:cs="Calibri"/>
           <w:sz w:val="22"/>
           <w:szCs w:val="22"/>
-          <w:lang w:val="en-US"/>
-        </w:rPr>
-      </w:pPr>
-      <w:r>
-        <w:rPr>
-          <w:rFonts w:ascii="Calibri" w:hAnsi="Calibri" w:cs="Calibri"/>
-          <w:sz w:val="22"/>
-          <w:szCs w:val="22"/>
-          <w:lang w:val="en-US"/>
+        </w:rPr>
+      </w:pPr>
+      <w:r>
+        <w:rPr>
+          <w:rFonts w:ascii="Calibri" w:hAnsi="Calibri" w:cs="Calibri"/>
+          <w:sz w:val="22"/>
+          <w:szCs w:val="22"/>
         </w:rPr>
         <w:t xml:space="preserve">Start </w:t>
       </w:r>
-      <w:proofErr w:type="gramStart"/>
-      <w:r>
-        <w:rPr>
-          <w:rFonts w:ascii="Calibri" w:hAnsi="Calibri" w:cs="Calibri"/>
-          <w:sz w:val="22"/>
-          <w:szCs w:val="22"/>
-          <w:lang w:val="en-US"/>
+      <w:proofErr w:type="spellStart"/>
+      <w:r>
+        <w:rPr>
+          <w:rFonts w:ascii="Calibri" w:hAnsi="Calibri" w:cs="Calibri"/>
+          <w:sz w:val="22"/>
+          <w:szCs w:val="22"/>
         </w:rPr>
         <w:t>edit</w:t>
       </w:r>
-      <w:proofErr w:type="gramEnd"/>
+      <w:proofErr w:type="spellEnd"/>
     </w:p>
     <w:p>
       <w:pPr>
@@ -3980,6 +6688,7 @@
           <w:sz w:val="22"/>
           <w:szCs w:val="22"/>
         </w:rPr>
+        <w:lastRenderedPageBreak/>
         <w:t>nyt lag (stor gennemgang af lag muligheder)</w:t>
       </w:r>
     </w:p>
@@ -4152,7 +6861,6 @@
           <w:sz w:val="22"/>
           <w:szCs w:val="22"/>
         </w:rPr>
-        <w:lastRenderedPageBreak/>
         <w:t>Struktur</w:t>
       </w:r>
     </w:p>
@@ -4613,7 +7321,7 @@
       </w:pPr>
     </w:p>
     <w:sectPr>
-      <w:headerReference w:type="default" r:id="rId24"/>
+      <w:headerReference w:type="default" r:id="rId25"/>
       <w:pgSz w:w="11906" w:h="16838"/>
       <w:pgMar w:top="1701" w:right="1134" w:bottom="1701" w:left="1134" w:header="708" w:footer="708" w:gutter="0"/>
       <w:cols w:space="708"/>
@@ -6811,6 +9519,7 @@
   <w:style w:type="character" w:default="1" w:styleId="Standardskrifttypeiafsnit">
     <w:name w:val="Default Paragraph Font"/>
     <w:uiPriority w:val="1"/>
+    <w:semiHidden/>
     <w:unhideWhenUsed/>
   </w:style>
   <w:style w:type="table" w:default="1" w:styleId="Tabel-Normal">

</xml_diff>

<commit_message>
added a link to a guide that shows how to use git in vs code
</commit_message>
<xml_diff>
--- a/Vejledning til at bidrage til Dokumentation af GC2.docx
+++ b/Vejledning til at bidrage til Dokumentation af GC2.docx
@@ -2042,13 +2042,8 @@
       <w:r>
         <w:t xml:space="preserve"> </w:t>
       </w:r>
-      <w:proofErr w:type="gramStart"/>
-      <w:r>
-        <w:t>I</w:t>
-      </w:r>
-      <w:proofErr w:type="gramEnd"/>
-      <w:r>
-        <w:t xml:space="preserve"> det følgende eksempel tager vi udgangspunkt i dokumentation til </w:t>
+      <w:r>
+        <w:t xml:space="preserve">I det følgende eksempel tager vi udgangspunkt i dokumentation til </w:t>
       </w:r>
       <w:proofErr w:type="spellStart"/>
       <w:r>
@@ -2308,15 +2303,7 @@
           <w:sz w:val="22"/>
           <w:szCs w:val="22"/>
         </w:rPr>
-        <w:t xml:space="preserve">5. </w:t>
-      </w:r>
-      <w:r>
-        <w:rPr>
-          <w:rFonts w:asciiTheme="minorHAnsi" w:hAnsiTheme="minorHAnsi" w:cstheme="minorHAnsi"/>
-          <w:sz w:val="22"/>
-          <w:szCs w:val="22"/>
-        </w:rPr>
-        <w:t>Klon din nye kopi</w:t>
+        <w:t>5. Klon din nye kopi</w:t>
       </w:r>
     </w:p>
     <w:p>
@@ -2840,24 +2827,49 @@
           <w:rFonts w:asciiTheme="minorHAnsi" w:hAnsiTheme="minorHAnsi" w:cstheme="minorHAnsi"/>
           <w:sz w:val="22"/>
           <w:szCs w:val="22"/>
-          <w:lang w:val="en-US"/>
-        </w:rPr>
-      </w:pPr>
-      <w:r>
-        <w:rPr>
-          <w:rFonts w:asciiTheme="minorHAnsi" w:hAnsiTheme="minorHAnsi" w:cstheme="minorHAnsi"/>
-          <w:sz w:val="22"/>
-          <w:szCs w:val="22"/>
-          <w:lang w:val="en-US"/>
-        </w:rPr>
-        <w:t xml:space="preserve">git clone </w:t>
-      </w:r>
-      <w:r>
-        <w:rPr>
-          <w:rFonts w:asciiTheme="minorHAnsi" w:hAnsiTheme="minorHAnsi" w:cstheme="minorHAnsi"/>
-          <w:sz w:val="22"/>
-          <w:szCs w:val="22"/>
-          <w:lang w:val="en-US"/>
+        </w:rPr>
+      </w:pPr>
+      <w:proofErr w:type="spellStart"/>
+      <w:r>
+        <w:rPr>
+          <w:rFonts w:asciiTheme="minorHAnsi" w:hAnsiTheme="minorHAnsi" w:cstheme="minorHAnsi"/>
+          <w:sz w:val="22"/>
+          <w:szCs w:val="22"/>
+        </w:rPr>
+        <w:t>git</w:t>
+      </w:r>
+      <w:proofErr w:type="spellEnd"/>
+      <w:r>
+        <w:rPr>
+          <w:rFonts w:asciiTheme="minorHAnsi" w:hAnsiTheme="minorHAnsi" w:cstheme="minorHAnsi"/>
+          <w:sz w:val="22"/>
+          <w:szCs w:val="22"/>
+        </w:rPr>
+        <w:t xml:space="preserve"> </w:t>
+      </w:r>
+      <w:proofErr w:type="spellStart"/>
+      <w:r>
+        <w:rPr>
+          <w:rFonts w:asciiTheme="minorHAnsi" w:hAnsiTheme="minorHAnsi" w:cstheme="minorHAnsi"/>
+          <w:sz w:val="22"/>
+          <w:szCs w:val="22"/>
+        </w:rPr>
+        <w:t>clone</w:t>
+      </w:r>
+      <w:proofErr w:type="spellEnd"/>
+      <w:r>
+        <w:rPr>
+          <w:rFonts w:asciiTheme="minorHAnsi" w:hAnsiTheme="minorHAnsi" w:cstheme="minorHAnsi"/>
+          <w:sz w:val="22"/>
+          <w:szCs w:val="22"/>
+        </w:rPr>
+        <w:t xml:space="preserve"> </w:t>
+      </w:r>
+      <w:r>
+        <w:rPr>
+          <w:rFonts w:asciiTheme="minorHAnsi" w:hAnsiTheme="minorHAnsi" w:cstheme="minorHAnsi"/>
+          <w:sz w:val="22"/>
+          <w:szCs w:val="22"/>
         </w:rPr>
         <w:t>PASTE_URL_HER</w:t>
       </w:r>
@@ -2870,7 +2882,6 @@
           <w:rFonts w:asciiTheme="minorHAnsi" w:hAnsiTheme="minorHAnsi" w:cstheme="minorHAnsi"/>
           <w:sz w:val="22"/>
           <w:szCs w:val="22"/>
-          <w:lang w:val="en-US"/>
         </w:rPr>
       </w:pPr>
     </w:p>
@@ -3911,23 +3922,7 @@
           <w:sz w:val="22"/>
           <w:szCs w:val="22"/>
         </w:rPr>
-        <w:t xml:space="preserve"> et beskrivende navn (2) </w:t>
-      </w:r>
-      <w:r>
-        <w:rPr>
-          <w:rFonts w:asciiTheme="minorHAnsi" w:hAnsiTheme="minorHAnsi" w:cstheme="minorHAnsi"/>
-          <w:sz w:val="22"/>
-          <w:szCs w:val="22"/>
-        </w:rPr>
-        <w:t>ift. det som du vil tilføje.</w:t>
-      </w:r>
-      <w:r>
-        <w:rPr>
-          <w:rFonts w:asciiTheme="minorHAnsi" w:hAnsiTheme="minorHAnsi" w:cstheme="minorHAnsi"/>
-          <w:sz w:val="22"/>
-          <w:szCs w:val="22"/>
-        </w:rPr>
-        <w:t xml:space="preserve"> Når du har givet den et navn, så tryk på ”</w:t>
+        <w:t xml:space="preserve"> et beskrivende navn (2) ift. det som du vil tilføje. Når du har givet den et navn, så tryk på ”</w:t>
       </w:r>
       <w:proofErr w:type="spellStart"/>
       <w:r>
@@ -4296,15 +4291,7 @@
           <w:sz w:val="22"/>
           <w:szCs w:val="22"/>
         </w:rPr>
-        <w:t xml:space="preserve"> </w:t>
-      </w:r>
-      <w:r>
-        <w:rPr>
-          <w:rFonts w:asciiTheme="minorHAnsi" w:hAnsiTheme="minorHAnsi" w:cstheme="minorHAnsi"/>
-          <w:sz w:val="22"/>
-          <w:szCs w:val="22"/>
-        </w:rPr>
-        <w:t>tilføj-dokumentation-til-</w:t>
+        <w:t xml:space="preserve"> tilføj-dokumentation-til-</w:t>
       </w:r>
       <w:proofErr w:type="spellStart"/>
       <w:r>
@@ -4897,7 +4884,7 @@
           <w:sz w:val="22"/>
           <w:szCs w:val="22"/>
         </w:rPr>
-        <w:t xml:space="preserve"> repository. Så går over til din </w:t>
+        <w:t xml:space="preserve"> repository. Så gå over til din </w:t>
       </w:r>
       <w:proofErr w:type="spellStart"/>
       <w:r>
@@ -5019,7 +5006,7 @@
           <w:szCs w:val="22"/>
         </w:rPr>
         <w:drawing>
-          <wp:inline distT="0" distB="0" distL="0" distR="0" wp14:anchorId="376DBCA8" wp14:editId="7F15F687">
+          <wp:inline distT="0" distB="0" distL="0" distR="0" wp14:anchorId="376DBCA8" wp14:editId="520EC6A7">
             <wp:extent cx="6120130" cy="2683510"/>
             <wp:effectExtent l="0" t="0" r="0" b="2540"/>
             <wp:docPr id="1817213304" name="Billede 6"/>
@@ -5128,81 +5115,64 @@
           <w:sz w:val="22"/>
           <w:szCs w:val="22"/>
         </w:rPr>
-        <w:t xml:space="preserve"> repository. Klik på ”</w:t>
-      </w:r>
-      <w:proofErr w:type="spellStart"/>
-      <w:r>
-        <w:rPr>
-          <w:rFonts w:asciiTheme="minorHAnsi" w:hAnsiTheme="minorHAnsi" w:cstheme="minorHAnsi"/>
-          <w:sz w:val="22"/>
-          <w:szCs w:val="22"/>
-        </w:rPr>
-        <w:t>Create</w:t>
-      </w:r>
-      <w:proofErr w:type="spellEnd"/>
-      <w:r>
-        <w:rPr>
-          <w:rFonts w:asciiTheme="minorHAnsi" w:hAnsiTheme="minorHAnsi" w:cstheme="minorHAnsi"/>
-          <w:sz w:val="22"/>
-          <w:szCs w:val="22"/>
-        </w:rPr>
-        <w:t xml:space="preserve"> </w:t>
-      </w:r>
-      <w:proofErr w:type="spellStart"/>
-      <w:r>
-        <w:rPr>
-          <w:rFonts w:asciiTheme="minorHAnsi" w:hAnsiTheme="minorHAnsi" w:cstheme="minorHAnsi"/>
-          <w:sz w:val="22"/>
-          <w:szCs w:val="22"/>
-        </w:rPr>
-        <w:t>pull</w:t>
-      </w:r>
-      <w:proofErr w:type="spellEnd"/>
-      <w:r>
-        <w:rPr>
-          <w:rFonts w:asciiTheme="minorHAnsi" w:hAnsiTheme="minorHAnsi" w:cstheme="minorHAnsi"/>
-          <w:sz w:val="22"/>
-          <w:szCs w:val="22"/>
-        </w:rPr>
-        <w:t xml:space="preserve"> </w:t>
-      </w:r>
-      <w:proofErr w:type="spellStart"/>
-      <w:r>
-        <w:rPr>
-          <w:rFonts w:asciiTheme="minorHAnsi" w:hAnsiTheme="minorHAnsi" w:cstheme="minorHAnsi"/>
-          <w:sz w:val="22"/>
-          <w:szCs w:val="22"/>
-        </w:rPr>
-        <w:t>request</w:t>
-      </w:r>
-      <w:proofErr w:type="spellEnd"/>
-      <w:r>
-        <w:rPr>
-          <w:rFonts w:asciiTheme="minorHAnsi" w:hAnsiTheme="minorHAnsi" w:cstheme="minorHAnsi"/>
-          <w:sz w:val="22"/>
-          <w:szCs w:val="22"/>
-        </w:rPr>
-        <w:t>”</w:t>
-      </w:r>
-      <w:r>
-        <w:rPr>
-          <w:rFonts w:asciiTheme="minorHAnsi" w:hAnsiTheme="minorHAnsi" w:cstheme="minorHAnsi"/>
-          <w:sz w:val="22"/>
-          <w:szCs w:val="22"/>
-        </w:rPr>
-        <w:t>.</w:t>
-      </w:r>
-    </w:p>
-    <w:p>
-      <w:pPr>
-        <w:pStyle w:val="Default"/>
-        <w:spacing w:after="23"/>
-        <w:rPr>
-          <w:rFonts w:asciiTheme="minorHAnsi" w:hAnsiTheme="minorHAnsi" w:cstheme="minorHAnsi"/>
-          <w:sz w:val="22"/>
-          <w:szCs w:val="22"/>
-        </w:rPr>
-      </w:pPr>
+        <w:t xml:space="preserve"> repository</w:t>
+      </w:r>
+      <w:r>
+        <w:rPr>
+          <w:rFonts w:asciiTheme="minorHAnsi" w:hAnsiTheme="minorHAnsi" w:cstheme="minorHAnsi"/>
+          <w:sz w:val="22"/>
+          <w:szCs w:val="22"/>
+        </w:rPr>
+        <w:t xml:space="preserve"> (i bunden af siden)</w:t>
+      </w:r>
+      <w:r>
+        <w:rPr>
+          <w:rFonts w:asciiTheme="minorHAnsi" w:hAnsiTheme="minorHAnsi" w:cstheme="minorHAnsi"/>
+          <w:sz w:val="22"/>
+          <w:szCs w:val="22"/>
+        </w:rPr>
+        <w:t xml:space="preserve">. </w:t>
+      </w:r>
+      <w:r>
+        <w:rPr>
+          <w:rFonts w:asciiTheme="minorHAnsi" w:hAnsiTheme="minorHAnsi" w:cstheme="minorHAnsi"/>
+          <w:sz w:val="22"/>
+          <w:szCs w:val="22"/>
+        </w:rPr>
+        <w:t>Skriv en titel</w:t>
+      </w:r>
+      <w:r>
+        <w:rPr>
+          <w:rFonts w:asciiTheme="minorHAnsi" w:hAnsiTheme="minorHAnsi" w:cstheme="minorHAnsi"/>
+          <w:sz w:val="22"/>
+          <w:szCs w:val="22"/>
+        </w:rPr>
+        <w:t xml:space="preserve"> (1)</w:t>
+      </w:r>
+      <w:r>
+        <w:rPr>
+          <w:rFonts w:asciiTheme="minorHAnsi" w:hAnsiTheme="minorHAnsi" w:cstheme="minorHAnsi"/>
+          <w:sz w:val="22"/>
+          <w:szCs w:val="22"/>
+        </w:rPr>
+        <w:t xml:space="preserve"> og en kort beskrivelse</w:t>
+      </w:r>
+      <w:r>
+        <w:rPr>
+          <w:rFonts w:asciiTheme="minorHAnsi" w:hAnsiTheme="minorHAnsi" w:cstheme="minorHAnsi"/>
+          <w:sz w:val="22"/>
+          <w:szCs w:val="22"/>
+        </w:rPr>
+        <w:t xml:space="preserve"> (2)</w:t>
+      </w:r>
+      <w:r>
+        <w:rPr>
+          <w:rFonts w:asciiTheme="minorHAnsi" w:hAnsiTheme="minorHAnsi" w:cstheme="minorHAnsi"/>
+          <w:sz w:val="22"/>
+          <w:szCs w:val="22"/>
+        </w:rPr>
+        <w:t xml:space="preserve"> af, hvad du har tilføjet/ændret.</w:t>
+      </w:r>
     </w:p>
     <w:p>
       <w:pPr>
@@ -5291,23 +5261,7 @@
           <w:sz w:val="22"/>
           <w:szCs w:val="22"/>
         </w:rPr>
-        <w:t xml:space="preserve">Herefter kommer du til en side, hvor du kan skrive en titel og beskrivelse. Skriv </w:t>
-      </w:r>
-      <w:r>
-        <w:rPr>
-          <w:rFonts w:asciiTheme="minorHAnsi" w:hAnsiTheme="minorHAnsi" w:cstheme="minorHAnsi"/>
-          <w:sz w:val="22"/>
-          <w:szCs w:val="22"/>
-        </w:rPr>
-        <w:t xml:space="preserve">en titel og </w:t>
-      </w:r>
-      <w:r>
-        <w:rPr>
-          <w:rFonts w:asciiTheme="minorHAnsi" w:hAnsiTheme="minorHAnsi" w:cstheme="minorHAnsi"/>
-          <w:sz w:val="22"/>
-          <w:szCs w:val="22"/>
-        </w:rPr>
-        <w:t>en kort beskrivelse af, hvad du har tilføjet/ændret. Derefter klikker du på ”</w:t>
+        <w:t>Derefter klikker du på ”</w:t>
       </w:r>
       <w:proofErr w:type="spellStart"/>
       <w:r>
@@ -5392,7 +5346,6 @@
           <w:sz w:val="22"/>
           <w:szCs w:val="22"/>
         </w:rPr>
-        <w:lastRenderedPageBreak/>
         <w:drawing>
           <wp:inline distT="0" distB="0" distL="0" distR="0" wp14:anchorId="73C50567" wp14:editId="437A1851">
             <wp:extent cx="4405345" cy="519116"/>
@@ -5463,6 +5416,7 @@
           <w:sz w:val="22"/>
           <w:szCs w:val="22"/>
         </w:rPr>
+        <w:lastRenderedPageBreak/>
         <w:t xml:space="preserve">Det er nu op til Martin at acceptere dit </w:t>
       </w:r>
       <w:proofErr w:type="spellStart"/>
@@ -5651,6 +5605,55 @@
           <w:szCs w:val="22"/>
         </w:rPr>
         <w:t>Vær opmærksom på at dokumentation findes i den mappe, der hedder docs.</w:t>
+      </w:r>
+    </w:p>
+    <w:p>
+      <w:pPr>
+        <w:pStyle w:val="Default"/>
+        <w:spacing w:after="23"/>
+        <w:rPr>
+          <w:rFonts w:asciiTheme="minorHAnsi" w:hAnsiTheme="minorHAnsi" w:cstheme="minorHAnsi"/>
+          <w:sz w:val="22"/>
+          <w:szCs w:val="22"/>
+        </w:rPr>
+      </w:pPr>
+    </w:p>
+    <w:p>
+      <w:pPr>
+        <w:pStyle w:val="Default"/>
+        <w:spacing w:after="23"/>
+        <w:rPr>
+          <w:rFonts w:asciiTheme="minorHAnsi" w:hAnsiTheme="minorHAnsi" w:cstheme="minorHAnsi"/>
+          <w:sz w:val="22"/>
+          <w:szCs w:val="22"/>
+        </w:rPr>
+      </w:pPr>
+      <w:r>
+        <w:rPr>
+          <w:rFonts w:asciiTheme="minorHAnsi" w:hAnsiTheme="minorHAnsi" w:cstheme="minorHAnsi"/>
+          <w:sz w:val="22"/>
+          <w:szCs w:val="22"/>
+        </w:rPr>
+        <w:t xml:space="preserve">Det er også muligt at bruge Git i Visual Studio Code. Her er en god </w:t>
+      </w:r>
+      <w:hyperlink r:id="rId32" w:history="1">
+        <w:r>
+          <w:rPr>
+            <w:rStyle w:val="Hyperlink"/>
+            <w:rFonts w:asciiTheme="minorHAnsi" w:hAnsiTheme="minorHAnsi" w:cstheme="minorHAnsi"/>
+            <w:sz w:val="22"/>
+            <w:szCs w:val="22"/>
+          </w:rPr>
+          <w:t>guide</w:t>
+        </w:r>
+      </w:hyperlink>
+      <w:r>
+        <w:rPr>
+          <w:rFonts w:asciiTheme="minorHAnsi" w:hAnsiTheme="minorHAnsi" w:cstheme="minorHAnsi"/>
+          <w:sz w:val="22"/>
+          <w:szCs w:val="22"/>
+        </w:rPr>
+        <w:t xml:space="preserve">. </w:t>
       </w:r>
     </w:p>
     <w:p>
@@ -6446,7 +6449,6 @@
           <w:sz w:val="22"/>
           <w:szCs w:val="22"/>
         </w:rPr>
-        <w:lastRenderedPageBreak/>
         <w:t> </w:t>
       </w:r>
     </w:p>
@@ -6485,6 +6487,7 @@
           <w:sz w:val="22"/>
           <w:szCs w:val="22"/>
         </w:rPr>
+        <w:lastRenderedPageBreak/>
         <w:t> </w:t>
       </w:r>
     </w:p>
@@ -7051,16 +7054,20 @@
           <w:rFonts w:ascii="Calibri" w:hAnsi="Calibri" w:cs="Calibri"/>
           <w:sz w:val="22"/>
           <w:szCs w:val="22"/>
-        </w:rPr>
-      </w:pPr>
-      <w:r>
-        <w:rPr>
-          <w:rFonts w:ascii="Calibri" w:hAnsi="Calibri" w:cs="Calibri"/>
-          <w:sz w:val="22"/>
-          <w:szCs w:val="22"/>
+          <w:lang w:val="en-US"/>
+        </w:rPr>
+      </w:pPr>
+      <w:proofErr w:type="spellStart"/>
+      <w:r>
+        <w:rPr>
+          <w:rFonts w:ascii="Calibri" w:hAnsi="Calibri" w:cs="Calibri"/>
+          <w:sz w:val="22"/>
+          <w:szCs w:val="22"/>
+          <w:lang w:val="en-US"/>
         </w:rPr>
         <w:t>Indstillinger</w:t>
       </w:r>
+      <w:proofErr w:type="spellEnd"/>
     </w:p>
     <w:p>
       <w:pPr>
@@ -7071,25 +7078,17 @@
           <w:rFonts w:ascii="Calibri" w:hAnsi="Calibri" w:cs="Calibri"/>
           <w:sz w:val="22"/>
           <w:szCs w:val="22"/>
-        </w:rPr>
-      </w:pPr>
-      <w:proofErr w:type="spellStart"/>
-      <w:r>
-        <w:rPr>
-          <w:rFonts w:ascii="Calibri" w:hAnsi="Calibri" w:cs="Calibri"/>
-          <w:sz w:val="22"/>
-          <w:szCs w:val="22"/>
-        </w:rPr>
-        <w:t>Tile</w:t>
-      </w:r>
-      <w:proofErr w:type="spellEnd"/>
-      <w:r>
-        <w:rPr>
-          <w:rFonts w:ascii="Calibri" w:hAnsi="Calibri" w:cs="Calibri"/>
-          <w:sz w:val="22"/>
-          <w:szCs w:val="22"/>
-        </w:rPr>
-        <w:t xml:space="preserve"> cache</w:t>
+          <w:lang w:val="en-US"/>
+        </w:rPr>
+      </w:pPr>
+      <w:r>
+        <w:rPr>
+          <w:rFonts w:ascii="Calibri" w:hAnsi="Calibri" w:cs="Calibri"/>
+          <w:sz w:val="22"/>
+          <w:szCs w:val="22"/>
+          <w:lang w:val="en-US"/>
+        </w:rPr>
+        <w:t>Tile cache</w:t>
       </w:r>
     </w:p>
     <w:p>
@@ -7101,16 +7100,20 @@
           <w:rFonts w:ascii="Calibri" w:hAnsi="Calibri" w:cs="Calibri"/>
           <w:sz w:val="22"/>
           <w:szCs w:val="22"/>
-        </w:rPr>
-      </w:pPr>
-      <w:r>
-        <w:rPr>
-          <w:rFonts w:ascii="Calibri" w:hAnsi="Calibri" w:cs="Calibri"/>
-          <w:sz w:val="22"/>
-          <w:szCs w:val="22"/>
+          <w:lang w:val="en-US"/>
+        </w:rPr>
+      </w:pPr>
+      <w:proofErr w:type="spellStart"/>
+      <w:r>
+        <w:rPr>
+          <w:rFonts w:ascii="Calibri" w:hAnsi="Calibri" w:cs="Calibri"/>
+          <w:sz w:val="22"/>
+          <w:szCs w:val="22"/>
+          <w:lang w:val="en-US"/>
         </w:rPr>
         <w:t>Signatur</w:t>
       </w:r>
+      <w:proofErr w:type="spellEnd"/>
     </w:p>
     <w:p>
       <w:pPr>
@@ -7121,18 +7124,18 @@
           <w:rFonts w:ascii="Calibri" w:hAnsi="Calibri" w:cs="Calibri"/>
           <w:sz w:val="22"/>
           <w:szCs w:val="22"/>
-        </w:rPr>
-      </w:pPr>
-      <w:proofErr w:type="spellStart"/>
-      <w:r>
-        <w:rPr>
-          <w:rFonts w:ascii="Calibri" w:hAnsi="Calibri" w:cs="Calibri"/>
-          <w:sz w:val="22"/>
-          <w:szCs w:val="22"/>
+          <w:lang w:val="en-US"/>
+        </w:rPr>
+      </w:pPr>
+      <w:r>
+        <w:rPr>
+          <w:rFonts w:ascii="Calibri" w:hAnsi="Calibri" w:cs="Calibri"/>
+          <w:sz w:val="22"/>
+          <w:szCs w:val="22"/>
+          <w:lang w:val="en-US"/>
         </w:rPr>
         <w:t>expressions</w:t>
       </w:r>
-      <w:proofErr w:type="spellEnd"/>
     </w:p>
     <w:p>
       <w:pPr>
@@ -7143,13 +7146,15 @@
           <w:rFonts w:ascii="Calibri" w:hAnsi="Calibri" w:cs="Calibri"/>
           <w:sz w:val="22"/>
           <w:szCs w:val="22"/>
-        </w:rPr>
-      </w:pPr>
-      <w:r>
-        <w:rPr>
-          <w:rFonts w:ascii="Calibri" w:hAnsi="Calibri" w:cs="Calibri"/>
-          <w:sz w:val="22"/>
-          <w:szCs w:val="22"/>
+          <w:lang w:val="en-US"/>
+        </w:rPr>
+      </w:pPr>
+      <w:r>
+        <w:rPr>
+          <w:rFonts w:ascii="Calibri" w:hAnsi="Calibri" w:cs="Calibri"/>
+          <w:sz w:val="22"/>
+          <w:szCs w:val="22"/>
+          <w:lang w:val="en-US"/>
         </w:rPr>
         <w:t>Base</w:t>
       </w:r>
@@ -7163,13 +7168,15 @@
           <w:rFonts w:ascii="Calibri" w:hAnsi="Calibri" w:cs="Calibri"/>
           <w:sz w:val="22"/>
           <w:szCs w:val="22"/>
-        </w:rPr>
-      </w:pPr>
-      <w:r>
-        <w:rPr>
-          <w:rFonts w:ascii="Calibri" w:hAnsi="Calibri" w:cs="Calibri"/>
-          <w:sz w:val="22"/>
-          <w:szCs w:val="22"/>
+          <w:lang w:val="en-US"/>
+        </w:rPr>
+      </w:pPr>
+      <w:r>
+        <w:rPr>
+          <w:rFonts w:ascii="Calibri" w:hAnsi="Calibri" w:cs="Calibri"/>
+          <w:sz w:val="22"/>
+          <w:szCs w:val="22"/>
+          <w:lang w:val="en-US"/>
         </w:rPr>
         <w:t>Symbols</w:t>
       </w:r>
@@ -7183,13 +7190,15 @@
           <w:rFonts w:ascii="Calibri" w:hAnsi="Calibri" w:cs="Calibri"/>
           <w:sz w:val="22"/>
           <w:szCs w:val="22"/>
-        </w:rPr>
-      </w:pPr>
-      <w:r>
-        <w:rPr>
-          <w:rFonts w:ascii="Calibri" w:hAnsi="Calibri" w:cs="Calibri"/>
-          <w:sz w:val="22"/>
-          <w:szCs w:val="22"/>
+          <w:lang w:val="en-US"/>
+        </w:rPr>
+      </w:pPr>
+      <w:r>
+        <w:rPr>
+          <w:rFonts w:ascii="Calibri" w:hAnsi="Calibri" w:cs="Calibri"/>
+          <w:sz w:val="22"/>
+          <w:szCs w:val="22"/>
+          <w:lang w:val="en-US"/>
         </w:rPr>
         <w:t>Labels</w:t>
       </w:r>
@@ -7203,26 +7212,29 @@
           <w:rFonts w:ascii="Calibri" w:hAnsi="Calibri" w:cs="Calibri"/>
           <w:sz w:val="22"/>
           <w:szCs w:val="22"/>
-        </w:rPr>
-      </w:pPr>
-      <w:r>
-        <w:rPr>
-          <w:rFonts w:ascii="Calibri" w:hAnsi="Calibri" w:cs="Calibri"/>
-          <w:sz w:val="22"/>
-          <w:szCs w:val="22"/>
+          <w:lang w:val="en-US"/>
+        </w:rPr>
+      </w:pPr>
+      <w:r>
+        <w:rPr>
+          <w:rFonts w:ascii="Calibri" w:hAnsi="Calibri" w:cs="Calibri"/>
+          <w:sz w:val="22"/>
+          <w:szCs w:val="22"/>
+          <w:lang w:val="en-US"/>
         </w:rPr>
         <w:t xml:space="preserve">Start </w:t>
       </w:r>
-      <w:proofErr w:type="spellStart"/>
-      <w:r>
-        <w:rPr>
-          <w:rFonts w:ascii="Calibri" w:hAnsi="Calibri" w:cs="Calibri"/>
-          <w:sz w:val="22"/>
-          <w:szCs w:val="22"/>
+      <w:proofErr w:type="gramStart"/>
+      <w:r>
+        <w:rPr>
+          <w:rFonts w:ascii="Calibri" w:hAnsi="Calibri" w:cs="Calibri"/>
+          <w:sz w:val="22"/>
+          <w:szCs w:val="22"/>
+          <w:lang w:val="en-US"/>
         </w:rPr>
         <w:t>edit</w:t>
       </w:r>
-      <w:proofErr w:type="spellEnd"/>
+      <w:proofErr w:type="gramEnd"/>
     </w:p>
     <w:p>
       <w:pPr>
@@ -7565,7 +7577,6 @@
           <w:sz w:val="22"/>
           <w:szCs w:val="22"/>
         </w:rPr>
-        <w:lastRenderedPageBreak/>
         <w:t>Elasticsearch</w:t>
       </w:r>
       <w:proofErr w:type="spellEnd"/>
@@ -7607,6 +7618,7 @@
           <w:sz w:val="22"/>
           <w:szCs w:val="22"/>
         </w:rPr>
+        <w:lastRenderedPageBreak/>
         <w:t>Privilegier</w:t>
       </w:r>
     </w:p>
@@ -7985,7 +7997,7 @@
       </w:pPr>
     </w:p>
     <w:sectPr>
-      <w:headerReference w:type="default" r:id="rId32"/>
+      <w:headerReference w:type="default" r:id="rId33"/>
       <w:pgSz w:w="11906" w:h="16838"/>
       <w:pgMar w:top="1701" w:right="1134" w:bottom="1701" w:left="1134" w:header="708" w:footer="708" w:gutter="0"/>
       <w:cols w:space="708"/>

</xml_diff>